<commit_message>
Strings and Lists and Python Dictionaries
</commit_message>
<xml_diff>
--- a/Python Notes.docx
+++ b/Python Notes.docx
@@ -247,9 +247,11 @@
           <w:numId w:val="1"/>
         </w:numPr>
       </w:pPr>
+      <w:proofErr w:type="spellStart"/>
       <w:r>
         <w:t>elif</w:t>
       </w:r>
+      <w:proofErr w:type="spellEnd"/>
     </w:p>
     <w:p>
       <w:pPr>
@@ -918,8 +920,13 @@
           <w:numId w:val="7"/>
         </w:numPr>
       </w:pPr>
-      <w:r>
-        <w:t>Int()</w:t>
+      <w:proofErr w:type="spellStart"/>
+      <w:r>
+        <w:t>Int</w:t>
+      </w:r>
+      <w:proofErr w:type="spellEnd"/>
+      <w:r>
+        <w:t>()</w:t>
       </w:r>
     </w:p>
     <w:p>
@@ -931,7 +938,15 @@
         </w:numPr>
       </w:pPr>
       <w:r>
-        <w:t>You can use int() and float() to convert between strings and integers</w:t>
+        <w:t xml:space="preserve">You can use </w:t>
+      </w:r>
+      <w:proofErr w:type="spellStart"/>
+      <w:r>
+        <w:t>int</w:t>
+      </w:r>
+      <w:proofErr w:type="spellEnd"/>
+      <w:r>
+        <w:t>() and float() to convert between strings and integers</w:t>
       </w:r>
       <w:r>
         <w:t xml:space="preserve"> (numbers)</w:t>
@@ -1087,7 +1102,15 @@
     <w:p/>
     <w:p>
       <w:r>
-        <w:t>print(‘Finis’)</w:t>
+        <w:t>print(‘</w:t>
+      </w:r>
+      <w:proofErr w:type="spellStart"/>
+      <w:r>
+        <w:t>Finis</w:t>
+      </w:r>
+      <w:proofErr w:type="spellEnd"/>
+      <w:r>
+        <w:t>’)</w:t>
       </w:r>
     </w:p>
     <w:p/>
@@ -1928,7 +1951,15 @@
         </w:numPr>
       </w:pPr>
       <w:r>
-        <w:t>E.g. def addtwo (a, b) :</w:t>
+        <w:t xml:space="preserve">E.g. def </w:t>
+      </w:r>
+      <w:proofErr w:type="spellStart"/>
+      <w:r>
+        <w:t>addtwo</w:t>
+      </w:r>
+      <w:proofErr w:type="spellEnd"/>
+      <w:r>
+        <w:t xml:space="preserve"> (a, b) :</w:t>
       </w:r>
     </w:p>
     <w:p>
@@ -2713,7 +2744,15 @@
         </w:numPr>
       </w:pPr>
       <w:r>
-        <w:t>We can convert numbers in a string into a number using int()</w:t>
+        <w:t xml:space="preserve">We can convert numbers in a string into a number using </w:t>
+      </w:r>
+      <w:proofErr w:type="spellStart"/>
+      <w:r>
+        <w:t>int</w:t>
+      </w:r>
+      <w:proofErr w:type="spellEnd"/>
+      <w:r>
+        <w:t>()</w:t>
       </w:r>
     </w:p>
     <w:p/>
@@ -2860,8 +2899,13 @@
         </w:numPr>
       </w:pPr>
       <w:r>
-        <w:t>The built in function len</w:t>
-      </w:r>
+        <w:t xml:space="preserve">The built in function </w:t>
+      </w:r>
+      <w:proofErr w:type="spellStart"/>
+      <w:r>
+        <w:t>len</w:t>
+      </w:r>
+      <w:proofErr w:type="spellEnd"/>
       <w:r>
         <w:t>()</w:t>
       </w:r>
@@ -2914,7 +2958,15 @@
         </w:numPr>
       </w:pPr>
       <w:r>
-        <w:t>Using a while statement and an iteration variable and the len() function we can construct a loop to look at each of the letters in a string individually.</w:t>
+        <w:t xml:space="preserve">Using a while statement and an iteration variable and the </w:t>
+      </w:r>
+      <w:proofErr w:type="spellStart"/>
+      <w:r>
+        <w:t>len</w:t>
+      </w:r>
+      <w:proofErr w:type="spellEnd"/>
+      <w:r>
+        <w:t>() function we can construct a loop to look at each of the letters in a string individually.</w:t>
       </w:r>
     </w:p>
     <w:p>
@@ -3391,7 +3443,15 @@
         <w:pStyle w:val="ListParagraph"/>
       </w:pPr>
       <w:r>
-        <w:t>zap = greet.lower()</w:t>
+        <w:t xml:space="preserve">zap = </w:t>
+      </w:r>
+      <w:proofErr w:type="spellStart"/>
+      <w:r>
+        <w:t>greet.lower</w:t>
+      </w:r>
+      <w:proofErr w:type="spellEnd"/>
+      <w:r>
+        <w:t>()</w:t>
       </w:r>
     </w:p>
     <w:p>
@@ -3495,16 +3555,45 @@
       <w:pPr>
         <w:pStyle w:val="ListParagraph"/>
       </w:pPr>
-      <w:r>
-        <w:t>pos = fruit.find(‘na’)</w:t>
-      </w:r>
-    </w:p>
-    <w:p>
-      <w:pPr>
-        <w:pStyle w:val="ListParagraph"/>
-      </w:pPr>
-      <w:r>
-        <w:t>print(pos)</w:t>
+      <w:proofErr w:type="spellStart"/>
+      <w:r>
+        <w:t>pos</w:t>
+      </w:r>
+      <w:proofErr w:type="spellEnd"/>
+      <w:r>
+        <w:t xml:space="preserve"> = </w:t>
+      </w:r>
+      <w:proofErr w:type="spellStart"/>
+      <w:r>
+        <w:t>fruit.find</w:t>
+      </w:r>
+      <w:proofErr w:type="spellEnd"/>
+      <w:r>
+        <w:t>(‘</w:t>
+      </w:r>
+      <w:proofErr w:type="spellStart"/>
+      <w:r>
+        <w:t>na</w:t>
+      </w:r>
+      <w:proofErr w:type="spellEnd"/>
+      <w:r>
+        <w:t>’)</w:t>
+      </w:r>
+    </w:p>
+    <w:p>
+      <w:pPr>
+        <w:pStyle w:val="ListParagraph"/>
+      </w:pPr>
+      <w:r>
+        <w:t>print(</w:t>
+      </w:r>
+      <w:proofErr w:type="spellStart"/>
+      <w:r>
+        <w:t>pos</w:t>
+      </w:r>
+      <w:proofErr w:type="spellEnd"/>
+      <w:r>
+        <w:t>)</w:t>
       </w:r>
     </w:p>
     <w:p>
@@ -3576,16 +3665,37 @@
       <w:pPr>
         <w:pStyle w:val="ListParagraph"/>
       </w:pPr>
-      <w:r>
-        <w:t>nnn = greet.upper()</w:t>
-      </w:r>
-    </w:p>
-    <w:p>
-      <w:pPr>
-        <w:pStyle w:val="ListParagraph"/>
-      </w:pPr>
-      <w:r>
-        <w:t>print(nnn)</w:t>
+      <w:proofErr w:type="spellStart"/>
+      <w:r>
+        <w:t>nnn</w:t>
+      </w:r>
+      <w:proofErr w:type="spellEnd"/>
+      <w:r>
+        <w:t xml:space="preserve"> = </w:t>
+      </w:r>
+      <w:proofErr w:type="spellStart"/>
+      <w:r>
+        <w:t>greet.upper</w:t>
+      </w:r>
+      <w:proofErr w:type="spellEnd"/>
+      <w:r>
+        <w:t>()</w:t>
+      </w:r>
+    </w:p>
+    <w:p>
+      <w:pPr>
+        <w:pStyle w:val="ListParagraph"/>
+      </w:pPr>
+      <w:r>
+        <w:t>print(</w:t>
+      </w:r>
+      <w:proofErr w:type="spellStart"/>
+      <w:r>
+        <w:t>nnn</w:t>
+      </w:r>
+      <w:proofErr w:type="spellEnd"/>
+      <w:r>
+        <w:t>)</w:t>
       </w:r>
     </w:p>
     <w:p>
@@ -3605,7 +3715,15 @@
         </w:numPr>
       </w:pPr>
       <w:r>
-        <w:t>www = greet.lower()</w:t>
+        <w:t xml:space="preserve">www = </w:t>
+      </w:r>
+      <w:proofErr w:type="spellStart"/>
+      <w:r>
+        <w:t>greet.lower</w:t>
+      </w:r>
+      <w:proofErr w:type="spellEnd"/>
+      <w:r>
+        <w:t>()</w:t>
       </w:r>
     </w:p>
     <w:p>
@@ -3685,16 +3803,37 @@
       <w:pPr>
         <w:pStyle w:val="ListParagraph"/>
       </w:pPr>
-      <w:r>
-        <w:t>nstr = greet.replace(‘Bob’, ‘Jane’)</w:t>
-      </w:r>
-    </w:p>
-    <w:p>
-      <w:pPr>
-        <w:pStyle w:val="ListParagraph"/>
-      </w:pPr>
-      <w:r>
-        <w:t>print(nstr)</w:t>
+      <w:proofErr w:type="spellStart"/>
+      <w:r>
+        <w:t>nstr</w:t>
+      </w:r>
+      <w:proofErr w:type="spellEnd"/>
+      <w:r>
+        <w:t xml:space="preserve"> = </w:t>
+      </w:r>
+      <w:proofErr w:type="spellStart"/>
+      <w:r>
+        <w:t>greet.replace</w:t>
+      </w:r>
+      <w:proofErr w:type="spellEnd"/>
+      <w:r>
+        <w:t>(‘Bob’, ‘Jane’)</w:t>
+      </w:r>
+    </w:p>
+    <w:p>
+      <w:pPr>
+        <w:pStyle w:val="ListParagraph"/>
+      </w:pPr>
+      <w:r>
+        <w:t>print(</w:t>
+      </w:r>
+      <w:proofErr w:type="spellStart"/>
+      <w:r>
+        <w:t>nstr</w:t>
+      </w:r>
+      <w:proofErr w:type="spellEnd"/>
+      <w:r>
+        <w:t>)</w:t>
       </w:r>
     </w:p>
     <w:p>
@@ -3747,8 +3886,21 @@
           <w:numId w:val="37"/>
         </w:numPr>
       </w:pPr>
-      <w:r>
-        <w:t>lstrip() and rstrip() remove whitespace at the left or right.</w:t>
+      <w:proofErr w:type="spellStart"/>
+      <w:r>
+        <w:t>lstrip</w:t>
+      </w:r>
+      <w:proofErr w:type="spellEnd"/>
+      <w:r>
+        <w:t xml:space="preserve">() and </w:t>
+      </w:r>
+      <w:proofErr w:type="spellStart"/>
+      <w:r>
+        <w:t>rstrip</w:t>
+      </w:r>
+      <w:proofErr w:type="spellEnd"/>
+      <w:r>
+        <w:t>() remove whitespace at the left or right.</w:t>
       </w:r>
     </w:p>
     <w:p>
@@ -3800,8 +3952,13 @@
       <w:pPr>
         <w:pStyle w:val="ListParagraph"/>
       </w:pPr>
-      <w:r>
-        <w:t>line.startswith(‘Please’)</w:t>
+      <w:proofErr w:type="spellStart"/>
+      <w:r>
+        <w:t>line.startswith</w:t>
+      </w:r>
+      <w:proofErr w:type="spellEnd"/>
+      <w:r>
+        <w:t>(‘Please’)</w:t>
       </w:r>
     </w:p>
     <w:p>
@@ -3820,8 +3977,13 @@
           <w:numId w:val="38"/>
         </w:numPr>
       </w:pPr>
-      <w:r>
-        <w:t>line.startswith(‘p’)</w:t>
+      <w:proofErr w:type="spellStart"/>
+      <w:r>
+        <w:t>line.startswith</w:t>
+      </w:r>
+      <w:proofErr w:type="spellEnd"/>
+      <w:r>
+        <w:t>(‘p’)</w:t>
       </w:r>
     </w:p>
     <w:p>
@@ -4022,8 +4184,13 @@
           <w:numId w:val="39"/>
         </w:numPr>
       </w:pPr>
-      <w:r>
-        <w:t>fhand = open(‘mbox.txt’, ‘r’)</w:t>
+      <w:proofErr w:type="spellStart"/>
+      <w:r>
+        <w:t>fhand</w:t>
+      </w:r>
+      <w:proofErr w:type="spellEnd"/>
+      <w:r>
+        <w:t xml:space="preserve"> = open(‘mbox.txt’, ‘r’)</w:t>
       </w:r>
     </w:p>
     <w:p/>
@@ -4115,8 +4282,13 @@
       <w:r>
         <w:t>\</w:t>
       </w:r>
-      <w:r>
-        <w:t>nWorld!’</w:t>
+      <w:proofErr w:type="spellStart"/>
+      <w:r>
+        <w:t>nWorld</w:t>
+      </w:r>
+      <w:proofErr w:type="spellEnd"/>
+      <w:r>
+        <w:t>!’</w:t>
       </w:r>
     </w:p>
     <w:p>
@@ -4220,16 +4392,29 @@
           <w:numId w:val="41"/>
         </w:numPr>
       </w:pPr>
-      <w:r>
-        <w:t>xfile = open(‘mbox.txt’)</w:t>
-      </w:r>
-    </w:p>
-    <w:p>
-      <w:pPr>
-        <w:pStyle w:val="ListParagraph"/>
-      </w:pPr>
-      <w:r>
-        <w:t>for cheese in xfile :</w:t>
+      <w:proofErr w:type="spellStart"/>
+      <w:r>
+        <w:t>xfile</w:t>
+      </w:r>
+      <w:proofErr w:type="spellEnd"/>
+      <w:r>
+        <w:t xml:space="preserve"> = open(‘mbox.txt’)</w:t>
+      </w:r>
+    </w:p>
+    <w:p>
+      <w:pPr>
+        <w:pStyle w:val="ListParagraph"/>
+      </w:pPr>
+      <w:r>
+        <w:t xml:space="preserve">for cheese in </w:t>
+      </w:r>
+      <w:proofErr w:type="spellStart"/>
+      <w:r>
+        <w:t>xfile</w:t>
+      </w:r>
+      <w:proofErr w:type="spellEnd"/>
+      <w:r>
+        <w:t xml:space="preserve"> :</w:t>
       </w:r>
     </w:p>
     <w:p>
@@ -4305,8 +4490,13 @@
           <w:numId w:val="42"/>
         </w:numPr>
       </w:pPr>
-      <w:r>
-        <w:t>fhand = open(‘mbox.txt’)</w:t>
+      <w:proofErr w:type="spellStart"/>
+      <w:r>
+        <w:t>fhand</w:t>
+      </w:r>
+      <w:proofErr w:type="spellEnd"/>
+      <w:r>
+        <w:t xml:space="preserve"> = open(‘mbox.txt’)</w:t>
       </w:r>
     </w:p>
     <w:p>
@@ -4322,7 +4512,15 @@
         <w:pStyle w:val="ListParagraph"/>
       </w:pPr>
       <w:r>
-        <w:t>for line in fhand :</w:t>
+        <w:t xml:space="preserve">for line in </w:t>
+      </w:r>
+      <w:proofErr w:type="spellStart"/>
+      <w:r>
+        <w:t>fhand</w:t>
+      </w:r>
+      <w:proofErr w:type="spellEnd"/>
+      <w:r>
+        <w:t xml:space="preserve"> :</w:t>
       </w:r>
     </w:p>
     <w:p>
@@ -4391,24 +4589,58 @@
           <w:numId w:val="43"/>
         </w:numPr>
       </w:pPr>
-      <w:r>
-        <w:t>fhand = open(‘mbox.txt’)</w:t>
-      </w:r>
-    </w:p>
-    <w:p>
-      <w:pPr>
-        <w:pStyle w:val="ListParagraph"/>
-      </w:pPr>
-      <w:r>
-        <w:t>inp = fhand.read()</w:t>
-      </w:r>
-    </w:p>
-    <w:p>
-      <w:pPr>
-        <w:pStyle w:val="ListParagraph"/>
-      </w:pPr>
-      <w:r>
-        <w:t>print(len(inp))</w:t>
+      <w:proofErr w:type="spellStart"/>
+      <w:r>
+        <w:t>fhand</w:t>
+      </w:r>
+      <w:proofErr w:type="spellEnd"/>
+      <w:r>
+        <w:t xml:space="preserve"> = open(‘mbox.txt’)</w:t>
+      </w:r>
+    </w:p>
+    <w:p>
+      <w:pPr>
+        <w:pStyle w:val="ListParagraph"/>
+      </w:pPr>
+      <w:proofErr w:type="spellStart"/>
+      <w:r>
+        <w:t>inp</w:t>
+      </w:r>
+      <w:proofErr w:type="spellEnd"/>
+      <w:r>
+        <w:t xml:space="preserve"> = </w:t>
+      </w:r>
+      <w:proofErr w:type="spellStart"/>
+      <w:r>
+        <w:t>fhand.read</w:t>
+      </w:r>
+      <w:proofErr w:type="spellEnd"/>
+      <w:r>
+        <w:t>()</w:t>
+      </w:r>
+    </w:p>
+    <w:p>
+      <w:pPr>
+        <w:pStyle w:val="ListParagraph"/>
+      </w:pPr>
+      <w:r>
+        <w:t>print(</w:t>
+      </w:r>
+      <w:proofErr w:type="spellStart"/>
+      <w:r>
+        <w:t>len</w:t>
+      </w:r>
+      <w:proofErr w:type="spellEnd"/>
+      <w:r>
+        <w:t>(</w:t>
+      </w:r>
+      <w:proofErr w:type="spellStart"/>
+      <w:r>
+        <w:t>inp</w:t>
+      </w:r>
+      <w:proofErr w:type="spellEnd"/>
+      <w:r>
+        <w:t>))</w:t>
       </w:r>
     </w:p>
     <w:p>
@@ -4460,24 +4692,45 @@
           <w:numId w:val="44"/>
         </w:numPr>
       </w:pPr>
-      <w:r>
-        <w:t>fhand = open(‘mbox.txt’)</w:t>
-      </w:r>
-    </w:p>
-    <w:p>
-      <w:pPr>
-        <w:pStyle w:val="ListParagraph"/>
-      </w:pPr>
-      <w:r>
-        <w:t>for line in fhand :</w:t>
-      </w:r>
-    </w:p>
-    <w:p>
-      <w:pPr>
-        <w:pStyle w:val="ListParagraph"/>
-      </w:pPr>
-      <w:r>
-        <w:t xml:space="preserve">    if line startswith(‘From:’) :</w:t>
+      <w:proofErr w:type="spellStart"/>
+      <w:r>
+        <w:t>fhand</w:t>
+      </w:r>
+      <w:proofErr w:type="spellEnd"/>
+      <w:r>
+        <w:t xml:space="preserve"> = open(‘mbox.txt’)</w:t>
+      </w:r>
+    </w:p>
+    <w:p>
+      <w:pPr>
+        <w:pStyle w:val="ListParagraph"/>
+      </w:pPr>
+      <w:r>
+        <w:t xml:space="preserve">for line in </w:t>
+      </w:r>
+      <w:proofErr w:type="spellStart"/>
+      <w:r>
+        <w:t>fhand</w:t>
+      </w:r>
+      <w:proofErr w:type="spellEnd"/>
+      <w:r>
+        <w:t xml:space="preserve"> :</w:t>
+      </w:r>
+    </w:p>
+    <w:p>
+      <w:pPr>
+        <w:pStyle w:val="ListParagraph"/>
+      </w:pPr>
+      <w:r>
+        <w:t xml:space="preserve">    if line </w:t>
+      </w:r>
+      <w:proofErr w:type="spellStart"/>
+      <w:r>
+        <w:t>startswith</w:t>
+      </w:r>
+      <w:proofErr w:type="spellEnd"/>
+      <w:r>
+        <w:t>(‘From:’) :</w:t>
       </w:r>
     </w:p>
     <w:p>
@@ -4564,7 +4817,15 @@
         </w:numPr>
       </w:pPr>
       <w:r>
-        <w:t>We can strip the whitespace from the right hand side of the string using rstrip() from the string library.</w:t>
+        <w:t xml:space="preserve">We can strip the whitespace from the right hand side of the string using </w:t>
+      </w:r>
+      <w:proofErr w:type="spellStart"/>
+      <w:r>
+        <w:t>rstrip</w:t>
+      </w:r>
+      <w:proofErr w:type="spellEnd"/>
+      <w:r>
+        <w:t>() from the string library.</w:t>
       </w:r>
     </w:p>
     <w:p>
@@ -4587,8 +4848,13 @@
           <w:numId w:val="46"/>
         </w:numPr>
       </w:pPr>
-      <w:r>
-        <w:t>fhand = open(‘mbox-short</w:t>
+      <w:proofErr w:type="spellStart"/>
+      <w:r>
+        <w:t>fhand</w:t>
+      </w:r>
+      <w:proofErr w:type="spellEnd"/>
+      <w:r>
+        <w:t xml:space="preserve"> = open(‘mbox-short</w:t>
       </w:r>
       <w:r>
         <w:t>.txt</w:t>
@@ -4602,29 +4868,53 @@
         <w:pStyle w:val="ListParagraph"/>
       </w:pPr>
       <w:r>
-        <w:t>for line in fhand :</w:t>
-      </w:r>
-    </w:p>
-    <w:p>
-      <w:pPr>
-        <w:pStyle w:val="ListParagraph"/>
-      </w:pPr>
-      <w:r>
-        <w:t xml:space="preserve">    line = line.rstrip()</w:t>
-      </w:r>
-    </w:p>
-    <w:p>
-      <w:pPr>
-        <w:pStyle w:val="ListParagraph"/>
-      </w:pPr>
-      <w:r>
-        <w:t xml:space="preserve">    if line</w:t>
+        <w:t xml:space="preserve">for line in </w:t>
+      </w:r>
+      <w:proofErr w:type="spellStart"/>
+      <w:r>
+        <w:t>fhand</w:t>
+      </w:r>
+      <w:proofErr w:type="spellEnd"/>
+      <w:r>
+        <w:t xml:space="preserve"> :</w:t>
+      </w:r>
+    </w:p>
+    <w:p>
+      <w:pPr>
+        <w:pStyle w:val="ListParagraph"/>
+      </w:pPr>
+      <w:r>
+        <w:t xml:space="preserve">    line = </w:t>
+      </w:r>
+      <w:proofErr w:type="spellStart"/>
+      <w:r>
+        <w:t>line.rstrip</w:t>
+      </w:r>
+      <w:proofErr w:type="spellEnd"/>
+      <w:r>
+        <w:t>()</w:t>
+      </w:r>
+    </w:p>
+    <w:p>
+      <w:pPr>
+        <w:pStyle w:val="ListParagraph"/>
+      </w:pPr>
+      <w:r>
+        <w:t xml:space="preserve">    if </w:t>
+      </w:r>
+      <w:proofErr w:type="spellStart"/>
+      <w:r>
+        <w:t>line</w:t>
       </w:r>
       <w:r>
         <w:t>.</w:t>
       </w:r>
       <w:r>
-        <w:t>startswith(‘From’) “</w:t>
+        <w:t>startswith</w:t>
+      </w:r>
+      <w:proofErr w:type="spellEnd"/>
+      <w:r>
+        <w:t>(‘From’) “</w:t>
       </w:r>
     </w:p>
     <w:p>
@@ -4676,32 +4966,61 @@
           <w:numId w:val="47"/>
         </w:numPr>
       </w:pPr>
-      <w:r>
-        <w:t>fhand = open(‘mbox-short.txt’)</w:t>
-      </w:r>
-    </w:p>
-    <w:p>
-      <w:pPr>
-        <w:pStyle w:val="ListParagraph"/>
-      </w:pPr>
-      <w:r>
-        <w:t>for line in fhand :</w:t>
-      </w:r>
-    </w:p>
-    <w:p>
-      <w:pPr>
-        <w:pStyle w:val="ListParagraph"/>
-      </w:pPr>
-      <w:r>
-        <w:t xml:space="preserve">    line = line.rstrip()</w:t>
-      </w:r>
-    </w:p>
-    <w:p>
-      <w:pPr>
-        <w:pStyle w:val="ListParagraph"/>
-      </w:pPr>
-      <w:r>
-        <w:t xml:space="preserve">    if not line.startswith(‘From:’) :</w:t>
+      <w:proofErr w:type="spellStart"/>
+      <w:r>
+        <w:t>fhand</w:t>
+      </w:r>
+      <w:proofErr w:type="spellEnd"/>
+      <w:r>
+        <w:t xml:space="preserve"> = open(‘mbox-short.txt’)</w:t>
+      </w:r>
+    </w:p>
+    <w:p>
+      <w:pPr>
+        <w:pStyle w:val="ListParagraph"/>
+      </w:pPr>
+      <w:r>
+        <w:t xml:space="preserve">for line in </w:t>
+      </w:r>
+      <w:proofErr w:type="spellStart"/>
+      <w:r>
+        <w:t>fhand</w:t>
+      </w:r>
+      <w:proofErr w:type="spellEnd"/>
+      <w:r>
+        <w:t xml:space="preserve"> :</w:t>
+      </w:r>
+    </w:p>
+    <w:p>
+      <w:pPr>
+        <w:pStyle w:val="ListParagraph"/>
+      </w:pPr>
+      <w:r>
+        <w:t xml:space="preserve">    line = </w:t>
+      </w:r>
+      <w:proofErr w:type="spellStart"/>
+      <w:r>
+        <w:t>line.rstrip</w:t>
+      </w:r>
+      <w:proofErr w:type="spellEnd"/>
+      <w:r>
+        <w:t>()</w:t>
+      </w:r>
+    </w:p>
+    <w:p>
+      <w:pPr>
+        <w:pStyle w:val="ListParagraph"/>
+      </w:pPr>
+      <w:r>
+        <w:t xml:space="preserve">    if not </w:t>
+      </w:r>
+      <w:proofErr w:type="spellStart"/>
+      <w:r>
+        <w:t>line.startswith</w:t>
+      </w:r>
+      <w:proofErr w:type="spellEnd"/>
+      <w:r>
+        <w:t>(‘From:’) :</w:t>
       </w:r>
     </w:p>
     <w:p>
@@ -5140,7 +5459,15 @@
         </w:numPr>
       </w:pPr>
       <w:r>
-        <w:t>The len() function takes a list as a parameter and returns the number of elements in the list.</w:t>
+        <w:t xml:space="preserve">The </w:t>
+      </w:r>
+      <w:proofErr w:type="spellStart"/>
+      <w:r>
+        <w:t>len</w:t>
+      </w:r>
+      <w:proofErr w:type="spellEnd"/>
+      <w:r>
+        <w:t>() function takes a list as a parameter and returns the number of elements in the list.</w:t>
       </w:r>
     </w:p>
     <w:p>
@@ -5152,7 +5479,15 @@
         </w:numPr>
       </w:pPr>
       <w:r>
-        <w:t>Actually len() tells us the number of elements in any set or sequence (such as a string).</w:t>
+        <w:t xml:space="preserve">Actually </w:t>
+      </w:r>
+      <w:proofErr w:type="spellStart"/>
+      <w:r>
+        <w:t>len</w:t>
+      </w:r>
+      <w:proofErr w:type="spellEnd"/>
+      <w:r>
+        <w:t>() tells us the number of elements in any set or sequence (such as a string).</w:t>
       </w:r>
     </w:p>
     <w:p/>
@@ -5606,6 +5941,761 @@
       </w:r>
       <w:r>
         <w:t>)</w:t>
+      </w:r>
+    </w:p>
+    <w:p/>
+    <w:p>
+      <w:pPr>
+        <w:rPr>
+          <w:i/>
+          <w:u w:val="single"/>
+        </w:rPr>
+      </w:pPr>
+      <w:r>
+        <w:rPr>
+          <w:i/>
+          <w:u w:val="single"/>
+        </w:rPr>
+        <w:t>Strings and Lists</w:t>
+      </w:r>
+    </w:p>
+    <w:p>
+      <w:pPr>
+        <w:rPr>
+          <w:i/>
+          <w:u w:val="single"/>
+        </w:rPr>
+      </w:pPr>
+    </w:p>
+    <w:p>
+      <w:pPr>
+        <w:pStyle w:val="ListParagraph"/>
+        <w:numPr>
+          <w:ilvl w:val="0"/>
+          <w:numId w:val="60"/>
+        </w:numPr>
+      </w:pPr>
+      <w:r>
+        <w:t>Split() breaks a string into parts and produces a list of strings.</w:t>
+      </w:r>
+    </w:p>
+    <w:p>
+      <w:pPr>
+        <w:pStyle w:val="ListParagraph"/>
+        <w:numPr>
+          <w:ilvl w:val="0"/>
+          <w:numId w:val="60"/>
+        </w:numPr>
+      </w:pPr>
+      <w:r>
+        <w:t>We think of these as words.</w:t>
+      </w:r>
+    </w:p>
+    <w:p>
+      <w:pPr>
+        <w:pStyle w:val="ListParagraph"/>
+        <w:numPr>
+          <w:ilvl w:val="0"/>
+          <w:numId w:val="60"/>
+        </w:numPr>
+      </w:pPr>
+      <w:r>
+        <w:t>We can access a particular word or loop through all the words.</w:t>
+      </w:r>
+    </w:p>
+    <w:p>
+      <w:pPr>
+        <w:pStyle w:val="ListParagraph"/>
+        <w:numPr>
+          <w:ilvl w:val="0"/>
+          <w:numId w:val="60"/>
+        </w:numPr>
+      </w:pPr>
+      <w:r>
+        <w:t>You can specify what delimiter character to use in the spacing.</w:t>
+      </w:r>
+    </w:p>
+    <w:p>
+      <w:pPr>
+        <w:pStyle w:val="ListParagraph"/>
+        <w:numPr>
+          <w:ilvl w:val="0"/>
+          <w:numId w:val="60"/>
+        </w:numPr>
+      </w:pPr>
+      <w:r>
+        <w:t>line = ‘</w:t>
+      </w:r>
+      <w:proofErr w:type="spellStart"/>
+      <w:r>
+        <w:t>first;second;third</w:t>
+      </w:r>
+      <w:proofErr w:type="spellEnd"/>
+      <w:r>
+        <w:t>’</w:t>
+      </w:r>
+    </w:p>
+    <w:p>
+      <w:pPr>
+        <w:pStyle w:val="ListParagraph"/>
+      </w:pPr>
+      <w:r>
+        <w:t xml:space="preserve">thing = </w:t>
+      </w:r>
+      <w:proofErr w:type="spellStart"/>
+      <w:r>
+        <w:t>line.split</w:t>
+      </w:r>
+      <w:proofErr w:type="spellEnd"/>
+      <w:r>
+        <w:t>(‘;’)</w:t>
+      </w:r>
+    </w:p>
+    <w:p>
+      <w:pPr>
+        <w:pStyle w:val="ListParagraph"/>
+      </w:pPr>
+      <w:r>
+        <w:t>print(thing)</w:t>
+      </w:r>
+    </w:p>
+    <w:p>
+      <w:pPr>
+        <w:pStyle w:val="ListParagraph"/>
+      </w:pPr>
+      <w:r>
+        <w:t>[‘first’, ‘second’, ‘third’]</w:t>
+      </w:r>
+    </w:p>
+    <w:p>
+      <w:pPr>
+        <w:pStyle w:val="ListParagraph"/>
+      </w:pPr>
+      <w:r>
+        <w:t>print(</w:t>
+      </w:r>
+      <w:proofErr w:type="spellStart"/>
+      <w:r>
+        <w:t>len</w:t>
+      </w:r>
+      <w:proofErr w:type="spellEnd"/>
+      <w:r>
+        <w:t>(thing))</w:t>
+      </w:r>
+    </w:p>
+    <w:p>
+      <w:pPr>
+        <w:pStyle w:val="ListParagraph"/>
+      </w:pPr>
+      <w:r>
+        <w:t>3</w:t>
+      </w:r>
+    </w:p>
+    <w:p/>
+    <w:p>
+      <w:pPr>
+        <w:rPr>
+          <w:i/>
+        </w:rPr>
+      </w:pPr>
+    </w:p>
+    <w:p>
+      <w:pPr>
+        <w:rPr>
+          <w:i/>
+        </w:rPr>
+      </w:pPr>
+      <w:r>
+        <w:rPr>
+          <w:i/>
+        </w:rPr>
+        <w:lastRenderedPageBreak/>
+        <w:t>The Double Split Pattern</w:t>
+      </w:r>
+    </w:p>
+    <w:p>
+      <w:pPr>
+        <w:rPr>
+          <w:i/>
+        </w:rPr>
+      </w:pPr>
+    </w:p>
+    <w:p>
+      <w:pPr>
+        <w:pStyle w:val="ListParagraph"/>
+        <w:numPr>
+          <w:ilvl w:val="0"/>
+          <w:numId w:val="61"/>
+        </w:numPr>
+      </w:pPr>
+      <w:r>
+        <w:t>Sometimes we split a line on way and then grab one of the pieces of the line and split that piece again.</w:t>
+      </w:r>
+    </w:p>
+    <w:p/>
+    <w:p>
+      <w:pPr>
+        <w:rPr>
+          <w:i/>
+          <w:u w:val="single"/>
+        </w:rPr>
+      </w:pPr>
+      <w:r>
+        <w:rPr>
+          <w:i/>
+          <w:u w:val="single"/>
+        </w:rPr>
+        <w:t>Python Dictionaries</w:t>
+      </w:r>
+    </w:p>
+    <w:p>
+      <w:pPr>
+        <w:rPr>
+          <w:i/>
+          <w:u w:val="single"/>
+        </w:rPr>
+      </w:pPr>
+    </w:p>
+    <w:p>
+      <w:pPr>
+        <w:rPr>
+          <w:i/>
+        </w:rPr>
+      </w:pPr>
+      <w:r>
+        <w:rPr>
+          <w:i/>
+        </w:rPr>
+        <w:t>What is a Collection?</w:t>
+      </w:r>
+    </w:p>
+    <w:p>
+      <w:pPr>
+        <w:rPr>
+          <w:i/>
+        </w:rPr>
+      </w:pPr>
+    </w:p>
+    <w:p>
+      <w:pPr>
+        <w:pStyle w:val="ListParagraph"/>
+        <w:numPr>
+          <w:ilvl w:val="0"/>
+          <w:numId w:val="61"/>
+        </w:numPr>
+      </w:pPr>
+      <w:r>
+        <w:t>A collection is nice because we can put more than one value in it and carry them all around in one convenient package.</w:t>
+      </w:r>
+    </w:p>
+    <w:p>
+      <w:pPr>
+        <w:pStyle w:val="ListParagraph"/>
+        <w:numPr>
+          <w:ilvl w:val="0"/>
+          <w:numId w:val="61"/>
+        </w:numPr>
+      </w:pPr>
+      <w:r>
+        <w:t>We have a bunch of values in a single variable.</w:t>
+      </w:r>
+    </w:p>
+    <w:p>
+      <w:pPr>
+        <w:pStyle w:val="ListParagraph"/>
+        <w:numPr>
+          <w:ilvl w:val="0"/>
+          <w:numId w:val="61"/>
+        </w:numPr>
+      </w:pPr>
+      <w:r>
+        <w:t>We do this by having more than once place ‘in’ the variable.</w:t>
+      </w:r>
+    </w:p>
+    <w:p>
+      <w:pPr>
+        <w:pStyle w:val="ListParagraph"/>
+        <w:numPr>
+          <w:ilvl w:val="0"/>
+          <w:numId w:val="61"/>
+        </w:numPr>
+      </w:pPr>
+      <w:r>
+        <w:t>We have ways of finding the different places in the variable.</w:t>
+      </w:r>
+    </w:p>
+    <w:p/>
+    <w:p>
+      <w:pPr>
+        <w:rPr>
+          <w:i/>
+        </w:rPr>
+      </w:pPr>
+      <w:r>
+        <w:rPr>
+          <w:i/>
+        </w:rPr>
+        <w:t>What is not a Collection?</w:t>
+      </w:r>
+    </w:p>
+    <w:p>
+      <w:pPr>
+        <w:rPr>
+          <w:i/>
+        </w:rPr>
+      </w:pPr>
+    </w:p>
+    <w:p>
+      <w:pPr>
+        <w:pStyle w:val="ListParagraph"/>
+        <w:numPr>
+          <w:ilvl w:val="0"/>
+          <w:numId w:val="62"/>
+        </w:numPr>
+      </w:pPr>
+      <w:r>
+        <w:t>Most of our variables have one value in them.</w:t>
+      </w:r>
+    </w:p>
+    <w:p>
+      <w:pPr>
+        <w:pStyle w:val="ListParagraph"/>
+        <w:numPr>
+          <w:ilvl w:val="0"/>
+          <w:numId w:val="62"/>
+        </w:numPr>
+      </w:pPr>
+      <w:r>
+        <w:t>When we put a new value in the variable the old value is overwritten.</w:t>
+      </w:r>
+    </w:p>
+    <w:p/>
+    <w:p>
+      <w:pPr>
+        <w:rPr>
+          <w:i/>
+        </w:rPr>
+      </w:pPr>
+      <w:r>
+        <w:rPr>
+          <w:i/>
+        </w:rPr>
+        <w:t>A List</w:t>
+      </w:r>
+    </w:p>
+    <w:p>
+      <w:pPr>
+        <w:rPr>
+          <w:i/>
+        </w:rPr>
+      </w:pPr>
+    </w:p>
+    <w:p>
+      <w:pPr>
+        <w:pStyle w:val="ListParagraph"/>
+        <w:numPr>
+          <w:ilvl w:val="0"/>
+          <w:numId w:val="63"/>
+        </w:numPr>
+      </w:pPr>
+      <w:r>
+        <w:t>A linear collection of values that stay in order.</w:t>
+      </w:r>
+    </w:p>
+    <w:p>
+      <w:pPr>
+        <w:pStyle w:val="ListParagraph"/>
+        <w:numPr>
+          <w:ilvl w:val="0"/>
+          <w:numId w:val="63"/>
+        </w:numPr>
+      </w:pPr>
+      <w:r>
+        <w:t>Lists index their entries based on the position in the list.</w:t>
+      </w:r>
+    </w:p>
+    <w:p/>
+    <w:p>
+      <w:pPr>
+        <w:rPr>
+          <w:i/>
+        </w:rPr>
+      </w:pPr>
+      <w:r>
+        <w:rPr>
+          <w:i/>
+        </w:rPr>
+        <w:t>A Dictionary</w:t>
+      </w:r>
+    </w:p>
+    <w:p>
+      <w:pPr>
+        <w:rPr>
+          <w:i/>
+        </w:rPr>
+      </w:pPr>
+    </w:p>
+    <w:p>
+      <w:pPr>
+        <w:pStyle w:val="ListParagraph"/>
+        <w:numPr>
+          <w:ilvl w:val="0"/>
+          <w:numId w:val="63"/>
+        </w:numPr>
+      </w:pPr>
+      <w:r>
+        <w:t>A bag of values each with its own lab</w:t>
+      </w:r>
+      <w:r>
+        <w:t>el.</w:t>
+      </w:r>
+    </w:p>
+    <w:p>
+      <w:pPr>
+        <w:pStyle w:val="ListParagraph"/>
+        <w:numPr>
+          <w:ilvl w:val="0"/>
+          <w:numId w:val="63"/>
+        </w:numPr>
+      </w:pPr>
+      <w:r>
+        <w:t>Dictionaries are like bags – no order.</w:t>
+      </w:r>
+    </w:p>
+    <w:p>
+      <w:pPr>
+        <w:pStyle w:val="ListParagraph"/>
+        <w:numPr>
+          <w:ilvl w:val="0"/>
+          <w:numId w:val="63"/>
+        </w:numPr>
+      </w:pPr>
+      <w:r>
+        <w:t>So we index the things we put in the dictionary with a ‘lookup tag’.</w:t>
+      </w:r>
+    </w:p>
+    <w:p>
+      <w:pPr>
+        <w:pStyle w:val="ListParagraph"/>
+        <w:numPr>
+          <w:ilvl w:val="0"/>
+          <w:numId w:val="63"/>
+        </w:numPr>
+      </w:pPr>
+      <w:r>
+        <w:t>Dictionaries are python’s most powerful data collection.</w:t>
+      </w:r>
+    </w:p>
+    <w:p>
+      <w:pPr>
+        <w:pStyle w:val="ListParagraph"/>
+        <w:numPr>
+          <w:ilvl w:val="0"/>
+          <w:numId w:val="63"/>
+        </w:numPr>
+      </w:pPr>
+      <w:r>
+        <w:t>They allow us to do fast database like operations in python.</w:t>
+      </w:r>
+    </w:p>
+    <w:p>
+      <w:pPr>
+        <w:pStyle w:val="ListParagraph"/>
+        <w:numPr>
+          <w:ilvl w:val="0"/>
+          <w:numId w:val="63"/>
+        </w:numPr>
+      </w:pPr>
+      <w:r>
+        <w:t>Dictionaries are like lists except that they use keys instead of numbers to look up values.</w:t>
+      </w:r>
+    </w:p>
+    <w:p>
+      <w:pPr>
+        <w:pStyle w:val="ListParagraph"/>
+        <w:numPr>
+          <w:ilvl w:val="0"/>
+          <w:numId w:val="63"/>
+        </w:numPr>
+      </w:pPr>
+      <w:r>
+        <w:t>They have different names in different languages.</w:t>
+      </w:r>
+    </w:p>
+    <w:p>
+      <w:pPr>
+        <w:pStyle w:val="ListParagraph"/>
+        <w:numPr>
+          <w:ilvl w:val="0"/>
+          <w:numId w:val="2"/>
+        </w:numPr>
+      </w:pPr>
+      <w:r>
+        <w:t xml:space="preserve">Associative arrays – </w:t>
+      </w:r>
+      <w:proofErr w:type="spellStart"/>
+      <w:r>
+        <w:t>perl</w:t>
+      </w:r>
+      <w:proofErr w:type="spellEnd"/>
+      <w:r>
+        <w:t xml:space="preserve"> / </w:t>
+      </w:r>
+      <w:proofErr w:type="spellStart"/>
+      <w:r>
+        <w:t>php</w:t>
+      </w:r>
+    </w:p>
+    <w:p>
+      <w:pPr>
+        <w:pStyle w:val="ListParagraph"/>
+        <w:numPr>
+          <w:ilvl w:val="0"/>
+          <w:numId w:val="2"/>
+        </w:numPr>
+      </w:pPr>
+      <w:proofErr w:type="spellEnd"/>
+      <w:r>
+        <w:t>Properties or Map or HashMap – Java</w:t>
+      </w:r>
+    </w:p>
+    <w:p>
+      <w:pPr>
+        <w:pStyle w:val="ListParagraph"/>
+        <w:numPr>
+          <w:ilvl w:val="0"/>
+          <w:numId w:val="2"/>
+        </w:numPr>
+      </w:pPr>
+      <w:r>
+        <w:t>Property Bag – C# / .Net</w:t>
+      </w:r>
+    </w:p>
+    <w:p>
+      <w:pPr>
+        <w:pStyle w:val="ListParagraph"/>
+        <w:numPr>
+          <w:ilvl w:val="0"/>
+          <w:numId w:val="64"/>
+        </w:numPr>
+      </w:pPr>
+      <w:r>
+        <w:t xml:space="preserve">purse = </w:t>
+      </w:r>
+      <w:proofErr w:type="spellStart"/>
+      <w:r>
+        <w:t>dict</w:t>
+      </w:r>
+      <w:proofErr w:type="spellEnd"/>
+      <w:r>
+        <w:t>()</w:t>
+      </w:r>
+    </w:p>
+    <w:p>
+      <w:pPr>
+        <w:pStyle w:val="ListParagraph"/>
+      </w:pPr>
+      <w:r>
+        <w:t>purse[‘money’] = 12</w:t>
+      </w:r>
+    </w:p>
+    <w:p>
+      <w:pPr>
+        <w:pStyle w:val="ListParagraph"/>
+      </w:pPr>
+      <w:r>
+        <w:t>purse[‘candy’] = 3</w:t>
+      </w:r>
+    </w:p>
+    <w:p>
+      <w:pPr>
+        <w:pStyle w:val="ListParagraph"/>
+      </w:pPr>
+      <w:r>
+        <w:t>purse[‘tissue’] = 75</w:t>
+      </w:r>
+    </w:p>
+    <w:p>
+      <w:pPr>
+        <w:pStyle w:val="ListParagraph"/>
+      </w:pPr>
+      <w:r>
+        <w:t>print(purse)</w:t>
+      </w:r>
+    </w:p>
+    <w:p>
+      <w:pPr>
+        <w:pStyle w:val="ListParagraph"/>
+      </w:pPr>
+      <w:r>
+        <w:t>[‘money’ : 12, ‘tissues’: 75, ‘candy’ : 3)</w:t>
+      </w:r>
+    </w:p>
+    <w:p/>
+    <w:p>
+      <w:pPr>
+        <w:rPr>
+          <w:i/>
+        </w:rPr>
+      </w:pPr>
+    </w:p>
+    <w:p>
+      <w:pPr>
+        <w:rPr>
+          <w:i/>
+        </w:rPr>
+      </w:pPr>
+      <w:r>
+        <w:rPr>
+          <w:i/>
+        </w:rPr>
+        <w:lastRenderedPageBreak/>
+        <w:t>Dictionary Literals (Constants)</w:t>
+      </w:r>
+    </w:p>
+    <w:p/>
+    <w:p>
+      <w:pPr>
+        <w:pStyle w:val="ListParagraph"/>
+        <w:numPr>
+          <w:ilvl w:val="0"/>
+          <w:numId w:val="64"/>
+        </w:numPr>
+      </w:pPr>
+      <w:r>
+        <w:t xml:space="preserve">Dictionary literals use curly brackets and have a list of key : value pairs. </w:t>
+      </w:r>
+    </w:p>
+    <w:p>
+      <w:pPr>
+        <w:pStyle w:val="ListParagraph"/>
+        <w:numPr>
+          <w:ilvl w:val="0"/>
+          <w:numId w:val="64"/>
+        </w:numPr>
+      </w:pPr>
+      <w:r>
+        <w:t>You can make an empty dictionary using empty curly brackets.</w:t>
+      </w:r>
+    </w:p>
+    <w:p>
+      <w:pPr>
+        <w:pStyle w:val="ListParagraph"/>
+        <w:numPr>
+          <w:ilvl w:val="0"/>
+          <w:numId w:val="64"/>
+        </w:numPr>
+      </w:pPr>
+      <w:proofErr w:type="spellStart"/>
+      <w:r>
+        <w:t>jjj</w:t>
+      </w:r>
+      <w:proofErr w:type="spellEnd"/>
+      <w:r>
+        <w:t xml:space="preserve"> = {‘chuck’ : 1 , ‘</w:t>
+      </w:r>
+      <w:proofErr w:type="spellStart"/>
+      <w:r>
+        <w:t>fred</w:t>
+      </w:r>
+      <w:proofErr w:type="spellEnd"/>
+      <w:r>
+        <w:t>’ : 42, ‘</w:t>
+      </w:r>
+      <w:proofErr w:type="spellStart"/>
+      <w:r>
+        <w:t>jan</w:t>
+      </w:r>
+      <w:proofErr w:type="spellEnd"/>
+      <w:r>
+        <w:t>’ : 100}</w:t>
+      </w:r>
+    </w:p>
+    <w:p>
+      <w:pPr>
+        <w:pStyle w:val="ListParagraph"/>
+      </w:pPr>
+      <w:r>
+        <w:t>print(</w:t>
+      </w:r>
+      <w:proofErr w:type="spellStart"/>
+      <w:r>
+        <w:t>jjj</w:t>
+      </w:r>
+      <w:proofErr w:type="spellEnd"/>
+      <w:r>
+        <w:t>)</w:t>
+      </w:r>
+    </w:p>
+    <w:p>
+      <w:pPr>
+        <w:pStyle w:val="ListParagraph"/>
+      </w:pPr>
+      <w:r>
+        <w:t>{‘</w:t>
+      </w:r>
+      <w:proofErr w:type="spellStart"/>
+      <w:r>
+        <w:t>jan</w:t>
+      </w:r>
+      <w:proofErr w:type="spellEnd"/>
+      <w:r>
+        <w:t>’ : 100, ‘chuck’ : 1, ‘</w:t>
+      </w:r>
+      <w:proofErr w:type="spellStart"/>
+      <w:r>
+        <w:t>fred</w:t>
+      </w:r>
+      <w:proofErr w:type="spellEnd"/>
+      <w:r>
+        <w:t>’ : 42}</w:t>
+      </w:r>
+    </w:p>
+    <w:p>
+      <w:pPr>
+        <w:pStyle w:val="ListParagraph"/>
+        <w:numPr>
+          <w:ilvl w:val="0"/>
+          <w:numId w:val="64"/>
+        </w:numPr>
+      </w:pPr>
+      <w:proofErr w:type="spellStart"/>
+      <w:r>
+        <w:t>ooo</w:t>
+      </w:r>
+      <w:proofErr w:type="spellEnd"/>
+      <w:r>
+        <w:t xml:space="preserve"> = { }</w:t>
+      </w:r>
+    </w:p>
+    <w:p>
+      <w:pPr>
+        <w:pStyle w:val="ListParagraph"/>
+      </w:pPr>
+      <w:r>
+        <w:t>print{</w:t>
+      </w:r>
+      <w:proofErr w:type="spellStart"/>
+      <w:r>
+        <w:t>ooo</w:t>
+      </w:r>
+      <w:proofErr w:type="spellEnd"/>
+      <w:r>
+        <w:t>}</w:t>
+      </w:r>
+    </w:p>
+    <w:p>
+      <w:pPr>
+        <w:pStyle w:val="ListParagraph"/>
+      </w:pPr>
+      <w:r>
+        <w:t>{</w:t>
+      </w:r>
+      <w:r>
+        <w:t xml:space="preserve"> </w:t>
+      </w:r>
+      <w:r>
+        <w:t>}</w:t>
       </w:r>
     </w:p>
     <w:p/>
@@ -6643,6 +7733,119 @@
     </w:lvl>
   </w:abstractNum>
   <w:abstractNum w:abstractNumId="9" w15:restartNumberingAfterBreak="0">
+    <w:nsid w:val="11867819"/>
+    <w:multiLevelType w:val="hybridMultilevel"/>
+    <w:tmpl w:val="4782D702"/>
+    <w:lvl w:ilvl="0" w:tplc="04090001">
+      <w:start w:val="1"/>
+      <w:numFmt w:val="bullet"/>
+      <w:lvlText w:val=""/>
+      <w:lvlJc w:val="left"/>
+      <w:pPr>
+        <w:ind w:left="720" w:hanging="360"/>
+      </w:pPr>
+      <w:rPr>
+        <w:rFonts w:ascii="Symbol" w:hAnsi="Symbol" w:hint="default"/>
+      </w:rPr>
+    </w:lvl>
+    <w:lvl w:ilvl="1" w:tplc="04090003" w:tentative="1">
+      <w:start w:val="1"/>
+      <w:numFmt w:val="bullet"/>
+      <w:lvlText w:val="o"/>
+      <w:lvlJc w:val="left"/>
+      <w:pPr>
+        <w:ind w:left="1440" w:hanging="360"/>
+      </w:pPr>
+      <w:rPr>
+        <w:rFonts w:ascii="Courier New" w:hAnsi="Courier New" w:cs="Courier New" w:hint="default"/>
+      </w:rPr>
+    </w:lvl>
+    <w:lvl w:ilvl="2" w:tplc="04090005" w:tentative="1">
+      <w:start w:val="1"/>
+      <w:numFmt w:val="bullet"/>
+      <w:lvlText w:val=""/>
+      <w:lvlJc w:val="left"/>
+      <w:pPr>
+        <w:ind w:left="2160" w:hanging="360"/>
+      </w:pPr>
+      <w:rPr>
+        <w:rFonts w:ascii="Wingdings" w:hAnsi="Wingdings" w:hint="default"/>
+      </w:rPr>
+    </w:lvl>
+    <w:lvl w:ilvl="3" w:tplc="04090001" w:tentative="1">
+      <w:start w:val="1"/>
+      <w:numFmt w:val="bullet"/>
+      <w:lvlText w:val=""/>
+      <w:lvlJc w:val="left"/>
+      <w:pPr>
+        <w:ind w:left="2880" w:hanging="360"/>
+      </w:pPr>
+      <w:rPr>
+        <w:rFonts w:ascii="Symbol" w:hAnsi="Symbol" w:hint="default"/>
+      </w:rPr>
+    </w:lvl>
+    <w:lvl w:ilvl="4" w:tplc="04090003" w:tentative="1">
+      <w:start w:val="1"/>
+      <w:numFmt w:val="bullet"/>
+      <w:lvlText w:val="o"/>
+      <w:lvlJc w:val="left"/>
+      <w:pPr>
+        <w:ind w:left="3600" w:hanging="360"/>
+      </w:pPr>
+      <w:rPr>
+        <w:rFonts w:ascii="Courier New" w:hAnsi="Courier New" w:cs="Courier New" w:hint="default"/>
+      </w:rPr>
+    </w:lvl>
+    <w:lvl w:ilvl="5" w:tplc="04090005" w:tentative="1">
+      <w:start w:val="1"/>
+      <w:numFmt w:val="bullet"/>
+      <w:lvlText w:val=""/>
+      <w:lvlJc w:val="left"/>
+      <w:pPr>
+        <w:ind w:left="4320" w:hanging="360"/>
+      </w:pPr>
+      <w:rPr>
+        <w:rFonts w:ascii="Wingdings" w:hAnsi="Wingdings" w:hint="default"/>
+      </w:rPr>
+    </w:lvl>
+    <w:lvl w:ilvl="6" w:tplc="04090001" w:tentative="1">
+      <w:start w:val="1"/>
+      <w:numFmt w:val="bullet"/>
+      <w:lvlText w:val=""/>
+      <w:lvlJc w:val="left"/>
+      <w:pPr>
+        <w:ind w:left="5040" w:hanging="360"/>
+      </w:pPr>
+      <w:rPr>
+        <w:rFonts w:ascii="Symbol" w:hAnsi="Symbol" w:hint="default"/>
+      </w:rPr>
+    </w:lvl>
+    <w:lvl w:ilvl="7" w:tplc="04090003" w:tentative="1">
+      <w:start w:val="1"/>
+      <w:numFmt w:val="bullet"/>
+      <w:lvlText w:val="o"/>
+      <w:lvlJc w:val="left"/>
+      <w:pPr>
+        <w:ind w:left="5760" w:hanging="360"/>
+      </w:pPr>
+      <w:rPr>
+        <w:rFonts w:ascii="Courier New" w:hAnsi="Courier New" w:cs="Courier New" w:hint="default"/>
+      </w:rPr>
+    </w:lvl>
+    <w:lvl w:ilvl="8" w:tplc="04090005" w:tentative="1">
+      <w:start w:val="1"/>
+      <w:numFmt w:val="bullet"/>
+      <w:lvlText w:val=""/>
+      <w:lvlJc w:val="left"/>
+      <w:pPr>
+        <w:ind w:left="6480" w:hanging="360"/>
+      </w:pPr>
+      <w:rPr>
+        <w:rFonts w:ascii="Wingdings" w:hAnsi="Wingdings" w:hint="default"/>
+      </w:rPr>
+    </w:lvl>
+  </w:abstractNum>
+  <w:abstractNum w:abstractNumId="10" w15:restartNumberingAfterBreak="0">
     <w:nsid w:val="12032F07"/>
     <w:multiLevelType w:val="hybridMultilevel"/>
     <w:tmpl w:val="FBF8F994"/>
@@ -6755,7 +7958,7 @@
       </w:rPr>
     </w:lvl>
   </w:abstractNum>
-  <w:abstractNum w:abstractNumId="10" w15:restartNumberingAfterBreak="0">
+  <w:abstractNum w:abstractNumId="11" w15:restartNumberingAfterBreak="0">
     <w:nsid w:val="121B3B6C"/>
     <w:multiLevelType w:val="hybridMultilevel"/>
     <w:tmpl w:val="ACD86D70"/>
@@ -6868,7 +8071,7 @@
       </w:rPr>
     </w:lvl>
   </w:abstractNum>
-  <w:abstractNum w:abstractNumId="11" w15:restartNumberingAfterBreak="0">
+  <w:abstractNum w:abstractNumId="12" w15:restartNumberingAfterBreak="0">
     <w:nsid w:val="16700813"/>
     <w:multiLevelType w:val="hybridMultilevel"/>
     <w:tmpl w:val="F0B6FC24"/>
@@ -6981,7 +8184,7 @@
       </w:rPr>
     </w:lvl>
   </w:abstractNum>
-  <w:abstractNum w:abstractNumId="12" w15:restartNumberingAfterBreak="0">
+  <w:abstractNum w:abstractNumId="13" w15:restartNumberingAfterBreak="0">
     <w:nsid w:val="17321F10"/>
     <w:multiLevelType w:val="hybridMultilevel"/>
     <w:tmpl w:val="724AE466"/>
@@ -7093,7 +8296,7 @@
       </w:rPr>
     </w:lvl>
   </w:abstractNum>
-  <w:abstractNum w:abstractNumId="13" w15:restartNumberingAfterBreak="0">
+  <w:abstractNum w:abstractNumId="14" w15:restartNumberingAfterBreak="0">
     <w:nsid w:val="180F3015"/>
     <w:multiLevelType w:val="hybridMultilevel"/>
     <w:tmpl w:val="C0C60BD0"/>
@@ -7206,7 +8409,7 @@
       </w:rPr>
     </w:lvl>
   </w:abstractNum>
-  <w:abstractNum w:abstractNumId="14" w15:restartNumberingAfterBreak="0">
+  <w:abstractNum w:abstractNumId="15" w15:restartNumberingAfterBreak="0">
     <w:nsid w:val="18830118"/>
     <w:multiLevelType w:val="hybridMultilevel"/>
     <w:tmpl w:val="B470B37E"/>
@@ -7319,7 +8522,7 @@
       </w:rPr>
     </w:lvl>
   </w:abstractNum>
-  <w:abstractNum w:abstractNumId="15" w15:restartNumberingAfterBreak="0">
+  <w:abstractNum w:abstractNumId="16" w15:restartNumberingAfterBreak="0">
     <w:nsid w:val="18854EDF"/>
     <w:multiLevelType w:val="hybridMultilevel"/>
     <w:tmpl w:val="340AF498"/>
@@ -7432,7 +8635,7 @@
       </w:rPr>
     </w:lvl>
   </w:abstractNum>
-  <w:abstractNum w:abstractNumId="16" w15:restartNumberingAfterBreak="0">
+  <w:abstractNum w:abstractNumId="17" w15:restartNumberingAfterBreak="0">
     <w:nsid w:val="18E35F6F"/>
     <w:multiLevelType w:val="hybridMultilevel"/>
     <w:tmpl w:val="BBC0598E"/>
@@ -7545,7 +8748,7 @@
       </w:rPr>
     </w:lvl>
   </w:abstractNum>
-  <w:abstractNum w:abstractNumId="17" w15:restartNumberingAfterBreak="0">
+  <w:abstractNum w:abstractNumId="18" w15:restartNumberingAfterBreak="0">
     <w:nsid w:val="19B5609A"/>
     <w:multiLevelType w:val="hybridMultilevel"/>
     <w:tmpl w:val="767859EC"/>
@@ -7658,7 +8861,7 @@
       </w:rPr>
     </w:lvl>
   </w:abstractNum>
-  <w:abstractNum w:abstractNumId="18" w15:restartNumberingAfterBreak="0">
+  <w:abstractNum w:abstractNumId="19" w15:restartNumberingAfterBreak="0">
     <w:nsid w:val="1A2F379F"/>
     <w:multiLevelType w:val="hybridMultilevel"/>
     <w:tmpl w:val="1FCC2DAA"/>
@@ -7771,7 +8974,7 @@
       </w:rPr>
     </w:lvl>
   </w:abstractNum>
-  <w:abstractNum w:abstractNumId="19" w15:restartNumberingAfterBreak="0">
+  <w:abstractNum w:abstractNumId="20" w15:restartNumberingAfterBreak="0">
     <w:nsid w:val="1AB37CB0"/>
     <w:multiLevelType w:val="hybridMultilevel"/>
     <w:tmpl w:val="94BA27AE"/>
@@ -7884,7 +9087,7 @@
       </w:rPr>
     </w:lvl>
   </w:abstractNum>
-  <w:abstractNum w:abstractNumId="20" w15:restartNumberingAfterBreak="0">
+  <w:abstractNum w:abstractNumId="21" w15:restartNumberingAfterBreak="0">
     <w:nsid w:val="1CB46403"/>
     <w:multiLevelType w:val="hybridMultilevel"/>
     <w:tmpl w:val="1FFA2C76"/>
@@ -7997,7 +9200,120 @@
       </w:rPr>
     </w:lvl>
   </w:abstractNum>
-  <w:abstractNum w:abstractNumId="21" w15:restartNumberingAfterBreak="0">
+  <w:abstractNum w:abstractNumId="22" w15:restartNumberingAfterBreak="0">
+    <w:nsid w:val="21823520"/>
+    <w:multiLevelType w:val="hybridMultilevel"/>
+    <w:tmpl w:val="A9FEFF34"/>
+    <w:lvl w:ilvl="0" w:tplc="04090001">
+      <w:start w:val="1"/>
+      <w:numFmt w:val="bullet"/>
+      <w:lvlText w:val=""/>
+      <w:lvlJc w:val="left"/>
+      <w:pPr>
+        <w:ind w:left="720" w:hanging="360"/>
+      </w:pPr>
+      <w:rPr>
+        <w:rFonts w:ascii="Symbol" w:hAnsi="Symbol" w:hint="default"/>
+      </w:rPr>
+    </w:lvl>
+    <w:lvl w:ilvl="1" w:tplc="04090003" w:tentative="1">
+      <w:start w:val="1"/>
+      <w:numFmt w:val="bullet"/>
+      <w:lvlText w:val="o"/>
+      <w:lvlJc w:val="left"/>
+      <w:pPr>
+        <w:ind w:left="1440" w:hanging="360"/>
+      </w:pPr>
+      <w:rPr>
+        <w:rFonts w:ascii="Courier New" w:hAnsi="Courier New" w:cs="Courier New" w:hint="default"/>
+      </w:rPr>
+    </w:lvl>
+    <w:lvl w:ilvl="2" w:tplc="04090005" w:tentative="1">
+      <w:start w:val="1"/>
+      <w:numFmt w:val="bullet"/>
+      <w:lvlText w:val=""/>
+      <w:lvlJc w:val="left"/>
+      <w:pPr>
+        <w:ind w:left="2160" w:hanging="360"/>
+      </w:pPr>
+      <w:rPr>
+        <w:rFonts w:ascii="Wingdings" w:hAnsi="Wingdings" w:hint="default"/>
+      </w:rPr>
+    </w:lvl>
+    <w:lvl w:ilvl="3" w:tplc="04090001" w:tentative="1">
+      <w:start w:val="1"/>
+      <w:numFmt w:val="bullet"/>
+      <w:lvlText w:val=""/>
+      <w:lvlJc w:val="left"/>
+      <w:pPr>
+        <w:ind w:left="2880" w:hanging="360"/>
+      </w:pPr>
+      <w:rPr>
+        <w:rFonts w:ascii="Symbol" w:hAnsi="Symbol" w:hint="default"/>
+      </w:rPr>
+    </w:lvl>
+    <w:lvl w:ilvl="4" w:tplc="04090003" w:tentative="1">
+      <w:start w:val="1"/>
+      <w:numFmt w:val="bullet"/>
+      <w:lvlText w:val="o"/>
+      <w:lvlJc w:val="left"/>
+      <w:pPr>
+        <w:ind w:left="3600" w:hanging="360"/>
+      </w:pPr>
+      <w:rPr>
+        <w:rFonts w:ascii="Courier New" w:hAnsi="Courier New" w:cs="Courier New" w:hint="default"/>
+      </w:rPr>
+    </w:lvl>
+    <w:lvl w:ilvl="5" w:tplc="04090005" w:tentative="1">
+      <w:start w:val="1"/>
+      <w:numFmt w:val="bullet"/>
+      <w:lvlText w:val=""/>
+      <w:lvlJc w:val="left"/>
+      <w:pPr>
+        <w:ind w:left="4320" w:hanging="360"/>
+      </w:pPr>
+      <w:rPr>
+        <w:rFonts w:ascii="Wingdings" w:hAnsi="Wingdings" w:hint="default"/>
+      </w:rPr>
+    </w:lvl>
+    <w:lvl w:ilvl="6" w:tplc="04090001" w:tentative="1">
+      <w:start w:val="1"/>
+      <w:numFmt w:val="bullet"/>
+      <w:lvlText w:val=""/>
+      <w:lvlJc w:val="left"/>
+      <w:pPr>
+        <w:ind w:left="5040" w:hanging="360"/>
+      </w:pPr>
+      <w:rPr>
+        <w:rFonts w:ascii="Symbol" w:hAnsi="Symbol" w:hint="default"/>
+      </w:rPr>
+    </w:lvl>
+    <w:lvl w:ilvl="7" w:tplc="04090003" w:tentative="1">
+      <w:start w:val="1"/>
+      <w:numFmt w:val="bullet"/>
+      <w:lvlText w:val="o"/>
+      <w:lvlJc w:val="left"/>
+      <w:pPr>
+        <w:ind w:left="5760" w:hanging="360"/>
+      </w:pPr>
+      <w:rPr>
+        <w:rFonts w:ascii="Courier New" w:hAnsi="Courier New" w:cs="Courier New" w:hint="default"/>
+      </w:rPr>
+    </w:lvl>
+    <w:lvl w:ilvl="8" w:tplc="04090005" w:tentative="1">
+      <w:start w:val="1"/>
+      <w:numFmt w:val="bullet"/>
+      <w:lvlText w:val=""/>
+      <w:lvlJc w:val="left"/>
+      <w:pPr>
+        <w:ind w:left="6480" w:hanging="360"/>
+      </w:pPr>
+      <w:rPr>
+        <w:rFonts w:ascii="Wingdings" w:hAnsi="Wingdings" w:hint="default"/>
+      </w:rPr>
+    </w:lvl>
+  </w:abstractNum>
+  <w:abstractNum w:abstractNumId="23" w15:restartNumberingAfterBreak="0">
     <w:nsid w:val="23093FC9"/>
     <w:multiLevelType w:val="hybridMultilevel"/>
     <w:tmpl w:val="8FDC7CB4"/>
@@ -8110,7 +9426,7 @@
       </w:rPr>
     </w:lvl>
   </w:abstractNum>
-  <w:abstractNum w:abstractNumId="22" w15:restartNumberingAfterBreak="0">
+  <w:abstractNum w:abstractNumId="24" w15:restartNumberingAfterBreak="0">
     <w:nsid w:val="251B2439"/>
     <w:multiLevelType w:val="hybridMultilevel"/>
     <w:tmpl w:val="B666DD10"/>
@@ -8223,7 +9539,7 @@
       </w:rPr>
     </w:lvl>
   </w:abstractNum>
-  <w:abstractNum w:abstractNumId="23" w15:restartNumberingAfterBreak="0">
+  <w:abstractNum w:abstractNumId="25" w15:restartNumberingAfterBreak="0">
     <w:nsid w:val="254A3807"/>
     <w:multiLevelType w:val="hybridMultilevel"/>
     <w:tmpl w:val="4A249DF0"/>
@@ -8336,7 +9652,7 @@
       </w:rPr>
     </w:lvl>
   </w:abstractNum>
-  <w:abstractNum w:abstractNumId="24" w15:restartNumberingAfterBreak="0">
+  <w:abstractNum w:abstractNumId="26" w15:restartNumberingAfterBreak="0">
     <w:nsid w:val="2A4F5912"/>
     <w:multiLevelType w:val="hybridMultilevel"/>
     <w:tmpl w:val="8D14B81A"/>
@@ -8449,7 +9765,7 @@
       </w:rPr>
     </w:lvl>
   </w:abstractNum>
-  <w:abstractNum w:abstractNumId="25" w15:restartNumberingAfterBreak="0">
+  <w:abstractNum w:abstractNumId="27" w15:restartNumberingAfterBreak="0">
     <w:nsid w:val="2A6C28F9"/>
     <w:multiLevelType w:val="hybridMultilevel"/>
     <w:tmpl w:val="752ED702"/>
@@ -8562,7 +9878,7 @@
       </w:rPr>
     </w:lvl>
   </w:abstractNum>
-  <w:abstractNum w:abstractNumId="26" w15:restartNumberingAfterBreak="0">
+  <w:abstractNum w:abstractNumId="28" w15:restartNumberingAfterBreak="0">
     <w:nsid w:val="2B6634D6"/>
     <w:multiLevelType w:val="hybridMultilevel"/>
     <w:tmpl w:val="433CCAEA"/>
@@ -8675,7 +9991,7 @@
       </w:rPr>
     </w:lvl>
   </w:abstractNum>
-  <w:abstractNum w:abstractNumId="27" w15:restartNumberingAfterBreak="0">
+  <w:abstractNum w:abstractNumId="29" w15:restartNumberingAfterBreak="0">
     <w:nsid w:val="2C9922FC"/>
     <w:multiLevelType w:val="hybridMultilevel"/>
     <w:tmpl w:val="963E3BAC"/>
@@ -8788,7 +10104,7 @@
       </w:rPr>
     </w:lvl>
   </w:abstractNum>
-  <w:abstractNum w:abstractNumId="28" w15:restartNumberingAfterBreak="0">
+  <w:abstractNum w:abstractNumId="30" w15:restartNumberingAfterBreak="0">
     <w:nsid w:val="2F574CCE"/>
     <w:multiLevelType w:val="hybridMultilevel"/>
     <w:tmpl w:val="E45E68DC"/>
@@ -8901,7 +10217,120 @@
       </w:rPr>
     </w:lvl>
   </w:abstractNum>
-  <w:abstractNum w:abstractNumId="29" w15:restartNumberingAfterBreak="0">
+  <w:abstractNum w:abstractNumId="31" w15:restartNumberingAfterBreak="0">
+    <w:nsid w:val="31315938"/>
+    <w:multiLevelType w:val="hybridMultilevel"/>
+    <w:tmpl w:val="22DA58D2"/>
+    <w:lvl w:ilvl="0" w:tplc="04090001">
+      <w:start w:val="1"/>
+      <w:numFmt w:val="bullet"/>
+      <w:lvlText w:val=""/>
+      <w:lvlJc w:val="left"/>
+      <w:pPr>
+        <w:ind w:left="720" w:hanging="360"/>
+      </w:pPr>
+      <w:rPr>
+        <w:rFonts w:ascii="Symbol" w:hAnsi="Symbol" w:hint="default"/>
+      </w:rPr>
+    </w:lvl>
+    <w:lvl w:ilvl="1" w:tplc="04090003" w:tentative="1">
+      <w:start w:val="1"/>
+      <w:numFmt w:val="bullet"/>
+      <w:lvlText w:val="o"/>
+      <w:lvlJc w:val="left"/>
+      <w:pPr>
+        <w:ind w:left="1440" w:hanging="360"/>
+      </w:pPr>
+      <w:rPr>
+        <w:rFonts w:ascii="Courier New" w:hAnsi="Courier New" w:cs="Courier New" w:hint="default"/>
+      </w:rPr>
+    </w:lvl>
+    <w:lvl w:ilvl="2" w:tplc="04090005" w:tentative="1">
+      <w:start w:val="1"/>
+      <w:numFmt w:val="bullet"/>
+      <w:lvlText w:val=""/>
+      <w:lvlJc w:val="left"/>
+      <w:pPr>
+        <w:ind w:left="2160" w:hanging="360"/>
+      </w:pPr>
+      <w:rPr>
+        <w:rFonts w:ascii="Wingdings" w:hAnsi="Wingdings" w:hint="default"/>
+      </w:rPr>
+    </w:lvl>
+    <w:lvl w:ilvl="3" w:tplc="04090001" w:tentative="1">
+      <w:start w:val="1"/>
+      <w:numFmt w:val="bullet"/>
+      <w:lvlText w:val=""/>
+      <w:lvlJc w:val="left"/>
+      <w:pPr>
+        <w:ind w:left="2880" w:hanging="360"/>
+      </w:pPr>
+      <w:rPr>
+        <w:rFonts w:ascii="Symbol" w:hAnsi="Symbol" w:hint="default"/>
+      </w:rPr>
+    </w:lvl>
+    <w:lvl w:ilvl="4" w:tplc="04090003" w:tentative="1">
+      <w:start w:val="1"/>
+      <w:numFmt w:val="bullet"/>
+      <w:lvlText w:val="o"/>
+      <w:lvlJc w:val="left"/>
+      <w:pPr>
+        <w:ind w:left="3600" w:hanging="360"/>
+      </w:pPr>
+      <w:rPr>
+        <w:rFonts w:ascii="Courier New" w:hAnsi="Courier New" w:cs="Courier New" w:hint="default"/>
+      </w:rPr>
+    </w:lvl>
+    <w:lvl w:ilvl="5" w:tplc="04090005" w:tentative="1">
+      <w:start w:val="1"/>
+      <w:numFmt w:val="bullet"/>
+      <w:lvlText w:val=""/>
+      <w:lvlJc w:val="left"/>
+      <w:pPr>
+        <w:ind w:left="4320" w:hanging="360"/>
+      </w:pPr>
+      <w:rPr>
+        <w:rFonts w:ascii="Wingdings" w:hAnsi="Wingdings" w:hint="default"/>
+      </w:rPr>
+    </w:lvl>
+    <w:lvl w:ilvl="6" w:tplc="04090001" w:tentative="1">
+      <w:start w:val="1"/>
+      <w:numFmt w:val="bullet"/>
+      <w:lvlText w:val=""/>
+      <w:lvlJc w:val="left"/>
+      <w:pPr>
+        <w:ind w:left="5040" w:hanging="360"/>
+      </w:pPr>
+      <w:rPr>
+        <w:rFonts w:ascii="Symbol" w:hAnsi="Symbol" w:hint="default"/>
+      </w:rPr>
+    </w:lvl>
+    <w:lvl w:ilvl="7" w:tplc="04090003" w:tentative="1">
+      <w:start w:val="1"/>
+      <w:numFmt w:val="bullet"/>
+      <w:lvlText w:val="o"/>
+      <w:lvlJc w:val="left"/>
+      <w:pPr>
+        <w:ind w:left="5760" w:hanging="360"/>
+      </w:pPr>
+      <w:rPr>
+        <w:rFonts w:ascii="Courier New" w:hAnsi="Courier New" w:cs="Courier New" w:hint="default"/>
+      </w:rPr>
+    </w:lvl>
+    <w:lvl w:ilvl="8" w:tplc="04090005" w:tentative="1">
+      <w:start w:val="1"/>
+      <w:numFmt w:val="bullet"/>
+      <w:lvlText w:val=""/>
+      <w:lvlJc w:val="left"/>
+      <w:pPr>
+        <w:ind w:left="6480" w:hanging="360"/>
+      </w:pPr>
+      <w:rPr>
+        <w:rFonts w:ascii="Wingdings" w:hAnsi="Wingdings" w:hint="default"/>
+      </w:rPr>
+    </w:lvl>
+  </w:abstractNum>
+  <w:abstractNum w:abstractNumId="32" w15:restartNumberingAfterBreak="0">
     <w:nsid w:val="3173363D"/>
     <w:multiLevelType w:val="hybridMultilevel"/>
     <w:tmpl w:val="0820066A"/>
@@ -9014,7 +10443,7 @@
       </w:rPr>
     </w:lvl>
   </w:abstractNum>
-  <w:abstractNum w:abstractNumId="30" w15:restartNumberingAfterBreak="0">
+  <w:abstractNum w:abstractNumId="33" w15:restartNumberingAfterBreak="0">
     <w:nsid w:val="34876C75"/>
     <w:multiLevelType w:val="hybridMultilevel"/>
     <w:tmpl w:val="11682DEC"/>
@@ -9127,7 +10556,120 @@
       </w:rPr>
     </w:lvl>
   </w:abstractNum>
-  <w:abstractNum w:abstractNumId="31" w15:restartNumberingAfterBreak="0">
+  <w:abstractNum w:abstractNumId="34" w15:restartNumberingAfterBreak="0">
+    <w:nsid w:val="36441291"/>
+    <w:multiLevelType w:val="hybridMultilevel"/>
+    <w:tmpl w:val="0950BB76"/>
+    <w:lvl w:ilvl="0" w:tplc="04090001">
+      <w:start w:val="1"/>
+      <w:numFmt w:val="bullet"/>
+      <w:lvlText w:val=""/>
+      <w:lvlJc w:val="left"/>
+      <w:pPr>
+        <w:ind w:left="720" w:hanging="360"/>
+      </w:pPr>
+      <w:rPr>
+        <w:rFonts w:ascii="Symbol" w:hAnsi="Symbol" w:hint="default"/>
+      </w:rPr>
+    </w:lvl>
+    <w:lvl w:ilvl="1" w:tplc="04090003" w:tentative="1">
+      <w:start w:val="1"/>
+      <w:numFmt w:val="bullet"/>
+      <w:lvlText w:val="o"/>
+      <w:lvlJc w:val="left"/>
+      <w:pPr>
+        <w:ind w:left="1440" w:hanging="360"/>
+      </w:pPr>
+      <w:rPr>
+        <w:rFonts w:ascii="Courier New" w:hAnsi="Courier New" w:cs="Courier New" w:hint="default"/>
+      </w:rPr>
+    </w:lvl>
+    <w:lvl w:ilvl="2" w:tplc="04090005" w:tentative="1">
+      <w:start w:val="1"/>
+      <w:numFmt w:val="bullet"/>
+      <w:lvlText w:val=""/>
+      <w:lvlJc w:val="left"/>
+      <w:pPr>
+        <w:ind w:left="2160" w:hanging="360"/>
+      </w:pPr>
+      <w:rPr>
+        <w:rFonts w:ascii="Wingdings" w:hAnsi="Wingdings" w:hint="default"/>
+      </w:rPr>
+    </w:lvl>
+    <w:lvl w:ilvl="3" w:tplc="04090001" w:tentative="1">
+      <w:start w:val="1"/>
+      <w:numFmt w:val="bullet"/>
+      <w:lvlText w:val=""/>
+      <w:lvlJc w:val="left"/>
+      <w:pPr>
+        <w:ind w:left="2880" w:hanging="360"/>
+      </w:pPr>
+      <w:rPr>
+        <w:rFonts w:ascii="Symbol" w:hAnsi="Symbol" w:hint="default"/>
+      </w:rPr>
+    </w:lvl>
+    <w:lvl w:ilvl="4" w:tplc="04090003" w:tentative="1">
+      <w:start w:val="1"/>
+      <w:numFmt w:val="bullet"/>
+      <w:lvlText w:val="o"/>
+      <w:lvlJc w:val="left"/>
+      <w:pPr>
+        <w:ind w:left="3600" w:hanging="360"/>
+      </w:pPr>
+      <w:rPr>
+        <w:rFonts w:ascii="Courier New" w:hAnsi="Courier New" w:cs="Courier New" w:hint="default"/>
+      </w:rPr>
+    </w:lvl>
+    <w:lvl w:ilvl="5" w:tplc="04090005" w:tentative="1">
+      <w:start w:val="1"/>
+      <w:numFmt w:val="bullet"/>
+      <w:lvlText w:val=""/>
+      <w:lvlJc w:val="left"/>
+      <w:pPr>
+        <w:ind w:left="4320" w:hanging="360"/>
+      </w:pPr>
+      <w:rPr>
+        <w:rFonts w:ascii="Wingdings" w:hAnsi="Wingdings" w:hint="default"/>
+      </w:rPr>
+    </w:lvl>
+    <w:lvl w:ilvl="6" w:tplc="04090001" w:tentative="1">
+      <w:start w:val="1"/>
+      <w:numFmt w:val="bullet"/>
+      <w:lvlText w:val=""/>
+      <w:lvlJc w:val="left"/>
+      <w:pPr>
+        <w:ind w:left="5040" w:hanging="360"/>
+      </w:pPr>
+      <w:rPr>
+        <w:rFonts w:ascii="Symbol" w:hAnsi="Symbol" w:hint="default"/>
+      </w:rPr>
+    </w:lvl>
+    <w:lvl w:ilvl="7" w:tplc="04090003" w:tentative="1">
+      <w:start w:val="1"/>
+      <w:numFmt w:val="bullet"/>
+      <w:lvlText w:val="o"/>
+      <w:lvlJc w:val="left"/>
+      <w:pPr>
+        <w:ind w:left="5760" w:hanging="360"/>
+      </w:pPr>
+      <w:rPr>
+        <w:rFonts w:ascii="Courier New" w:hAnsi="Courier New" w:cs="Courier New" w:hint="default"/>
+      </w:rPr>
+    </w:lvl>
+    <w:lvl w:ilvl="8" w:tplc="04090005" w:tentative="1">
+      <w:start w:val="1"/>
+      <w:numFmt w:val="bullet"/>
+      <w:lvlText w:val=""/>
+      <w:lvlJc w:val="left"/>
+      <w:pPr>
+        <w:ind w:left="6480" w:hanging="360"/>
+      </w:pPr>
+      <w:rPr>
+        <w:rFonts w:ascii="Wingdings" w:hAnsi="Wingdings" w:hint="default"/>
+      </w:rPr>
+    </w:lvl>
+  </w:abstractNum>
+  <w:abstractNum w:abstractNumId="35" w15:restartNumberingAfterBreak="0">
     <w:nsid w:val="387C2D4A"/>
     <w:multiLevelType w:val="hybridMultilevel"/>
     <w:tmpl w:val="63FC22D4"/>
@@ -9240,7 +10782,7 @@
       </w:rPr>
     </w:lvl>
   </w:abstractNum>
-  <w:abstractNum w:abstractNumId="32" w15:restartNumberingAfterBreak="0">
+  <w:abstractNum w:abstractNumId="36" w15:restartNumberingAfterBreak="0">
     <w:nsid w:val="3B846693"/>
     <w:multiLevelType w:val="hybridMultilevel"/>
     <w:tmpl w:val="C194E82E"/>
@@ -9353,7 +10895,7 @@
       </w:rPr>
     </w:lvl>
   </w:abstractNum>
-  <w:abstractNum w:abstractNumId="33" w15:restartNumberingAfterBreak="0">
+  <w:abstractNum w:abstractNumId="37" w15:restartNumberingAfterBreak="0">
     <w:nsid w:val="3C0311FF"/>
     <w:multiLevelType w:val="hybridMultilevel"/>
     <w:tmpl w:val="53CAE86E"/>
@@ -9466,7 +11008,7 @@
       </w:rPr>
     </w:lvl>
   </w:abstractNum>
-  <w:abstractNum w:abstractNumId="34" w15:restartNumberingAfterBreak="0">
+  <w:abstractNum w:abstractNumId="38" w15:restartNumberingAfterBreak="0">
     <w:nsid w:val="3FE2127C"/>
     <w:multiLevelType w:val="hybridMultilevel"/>
     <w:tmpl w:val="8CF29DE8"/>
@@ -9579,7 +11121,7 @@
       </w:rPr>
     </w:lvl>
   </w:abstractNum>
-  <w:abstractNum w:abstractNumId="35" w15:restartNumberingAfterBreak="0">
+  <w:abstractNum w:abstractNumId="39" w15:restartNumberingAfterBreak="0">
     <w:nsid w:val="42196F81"/>
     <w:multiLevelType w:val="hybridMultilevel"/>
     <w:tmpl w:val="08D67252"/>
@@ -9692,7 +11234,7 @@
       </w:rPr>
     </w:lvl>
   </w:abstractNum>
-  <w:abstractNum w:abstractNumId="36" w15:restartNumberingAfterBreak="0">
+  <w:abstractNum w:abstractNumId="40" w15:restartNumberingAfterBreak="0">
     <w:nsid w:val="451451A5"/>
     <w:multiLevelType w:val="hybridMultilevel"/>
     <w:tmpl w:val="E9CCC216"/>
@@ -9805,7 +11347,7 @@
       </w:rPr>
     </w:lvl>
   </w:abstractNum>
-  <w:abstractNum w:abstractNumId="37" w15:restartNumberingAfterBreak="0">
+  <w:abstractNum w:abstractNumId="41" w15:restartNumberingAfterBreak="0">
     <w:nsid w:val="47BC28FC"/>
     <w:multiLevelType w:val="hybridMultilevel"/>
     <w:tmpl w:val="63B213E2"/>
@@ -9918,7 +11460,7 @@
       </w:rPr>
     </w:lvl>
   </w:abstractNum>
-  <w:abstractNum w:abstractNumId="38" w15:restartNumberingAfterBreak="0">
+  <w:abstractNum w:abstractNumId="42" w15:restartNumberingAfterBreak="0">
     <w:nsid w:val="4A0A23BD"/>
     <w:multiLevelType w:val="hybridMultilevel"/>
     <w:tmpl w:val="6DB09C08"/>
@@ -10031,7 +11573,7 @@
       </w:rPr>
     </w:lvl>
   </w:abstractNum>
-  <w:abstractNum w:abstractNumId="39" w15:restartNumberingAfterBreak="0">
+  <w:abstractNum w:abstractNumId="43" w15:restartNumberingAfterBreak="0">
     <w:nsid w:val="4D5C1590"/>
     <w:multiLevelType w:val="hybridMultilevel"/>
     <w:tmpl w:val="C49070B6"/>
@@ -10144,7 +11686,7 @@
       </w:rPr>
     </w:lvl>
   </w:abstractNum>
-  <w:abstractNum w:abstractNumId="40" w15:restartNumberingAfterBreak="0">
+  <w:abstractNum w:abstractNumId="44" w15:restartNumberingAfterBreak="0">
     <w:nsid w:val="502F6533"/>
     <w:multiLevelType w:val="hybridMultilevel"/>
     <w:tmpl w:val="268AF218"/>
@@ -10257,7 +11799,7 @@
       </w:rPr>
     </w:lvl>
   </w:abstractNum>
-  <w:abstractNum w:abstractNumId="41" w15:restartNumberingAfterBreak="0">
+  <w:abstractNum w:abstractNumId="45" w15:restartNumberingAfterBreak="0">
     <w:nsid w:val="511C5E61"/>
     <w:multiLevelType w:val="hybridMultilevel"/>
     <w:tmpl w:val="1820D3E2"/>
@@ -10370,7 +11912,7 @@
       </w:rPr>
     </w:lvl>
   </w:abstractNum>
-  <w:abstractNum w:abstractNumId="42" w15:restartNumberingAfterBreak="0">
+  <w:abstractNum w:abstractNumId="46" w15:restartNumberingAfterBreak="0">
     <w:nsid w:val="53330D2E"/>
     <w:multiLevelType w:val="hybridMultilevel"/>
     <w:tmpl w:val="8598917E"/>
@@ -10483,7 +12025,7 @@
       </w:rPr>
     </w:lvl>
   </w:abstractNum>
-  <w:abstractNum w:abstractNumId="43" w15:restartNumberingAfterBreak="0">
+  <w:abstractNum w:abstractNumId="47" w15:restartNumberingAfterBreak="0">
     <w:nsid w:val="56427AC3"/>
     <w:multiLevelType w:val="hybridMultilevel"/>
     <w:tmpl w:val="FDB0E512"/>
@@ -10596,7 +12138,7 @@
       </w:rPr>
     </w:lvl>
   </w:abstractNum>
-  <w:abstractNum w:abstractNumId="44" w15:restartNumberingAfterBreak="0">
+  <w:abstractNum w:abstractNumId="48" w15:restartNumberingAfterBreak="0">
     <w:nsid w:val="5AF95178"/>
     <w:multiLevelType w:val="hybridMultilevel"/>
     <w:tmpl w:val="75689F0A"/>
@@ -10709,7 +12251,7 @@
       </w:rPr>
     </w:lvl>
   </w:abstractNum>
-  <w:abstractNum w:abstractNumId="45" w15:restartNumberingAfterBreak="0">
+  <w:abstractNum w:abstractNumId="49" w15:restartNumberingAfterBreak="0">
     <w:nsid w:val="5D0C6D57"/>
     <w:multiLevelType w:val="hybridMultilevel"/>
     <w:tmpl w:val="0746493A"/>
@@ -10822,7 +12364,7 @@
       </w:rPr>
     </w:lvl>
   </w:abstractNum>
-  <w:abstractNum w:abstractNumId="46" w15:restartNumberingAfterBreak="0">
+  <w:abstractNum w:abstractNumId="50" w15:restartNumberingAfterBreak="0">
     <w:nsid w:val="5D3E6A99"/>
     <w:multiLevelType w:val="hybridMultilevel"/>
     <w:tmpl w:val="5BEC0310"/>
@@ -10935,7 +12477,7 @@
       </w:rPr>
     </w:lvl>
   </w:abstractNum>
-  <w:abstractNum w:abstractNumId="47" w15:restartNumberingAfterBreak="0">
+  <w:abstractNum w:abstractNumId="51" w15:restartNumberingAfterBreak="0">
     <w:nsid w:val="5D537711"/>
     <w:multiLevelType w:val="hybridMultilevel"/>
     <w:tmpl w:val="54B4D8AA"/>
@@ -11048,7 +12590,7 @@
       </w:rPr>
     </w:lvl>
   </w:abstractNum>
-  <w:abstractNum w:abstractNumId="48" w15:restartNumberingAfterBreak="0">
+  <w:abstractNum w:abstractNumId="52" w15:restartNumberingAfterBreak="0">
     <w:nsid w:val="67D94A70"/>
     <w:multiLevelType w:val="hybridMultilevel"/>
     <w:tmpl w:val="E7D47362"/>
@@ -11161,7 +12703,7 @@
       </w:rPr>
     </w:lvl>
   </w:abstractNum>
-  <w:abstractNum w:abstractNumId="49" w15:restartNumberingAfterBreak="0">
+  <w:abstractNum w:abstractNumId="53" w15:restartNumberingAfterBreak="0">
     <w:nsid w:val="6AF16D92"/>
     <w:multiLevelType w:val="hybridMultilevel"/>
     <w:tmpl w:val="A2FAC8CE"/>
@@ -11274,7 +12816,7 @@
       </w:rPr>
     </w:lvl>
   </w:abstractNum>
-  <w:abstractNum w:abstractNumId="50" w15:restartNumberingAfterBreak="0">
+  <w:abstractNum w:abstractNumId="54" w15:restartNumberingAfterBreak="0">
     <w:nsid w:val="6DE2382D"/>
     <w:multiLevelType w:val="hybridMultilevel"/>
     <w:tmpl w:val="BAFA7B9A"/>
@@ -11387,7 +12929,7 @@
       </w:rPr>
     </w:lvl>
   </w:abstractNum>
-  <w:abstractNum w:abstractNumId="51" w15:restartNumberingAfterBreak="0">
+  <w:abstractNum w:abstractNumId="55" w15:restartNumberingAfterBreak="0">
     <w:nsid w:val="6E39588A"/>
     <w:multiLevelType w:val="hybridMultilevel"/>
     <w:tmpl w:val="BE5EBDC4"/>
@@ -11500,7 +13042,7 @@
       </w:rPr>
     </w:lvl>
   </w:abstractNum>
-  <w:abstractNum w:abstractNumId="52" w15:restartNumberingAfterBreak="0">
+  <w:abstractNum w:abstractNumId="56" w15:restartNumberingAfterBreak="0">
     <w:nsid w:val="6FA00F8A"/>
     <w:multiLevelType w:val="hybridMultilevel"/>
     <w:tmpl w:val="66A2C130"/>
@@ -11613,7 +13155,7 @@
       </w:rPr>
     </w:lvl>
   </w:abstractNum>
-  <w:abstractNum w:abstractNumId="53" w15:restartNumberingAfterBreak="0">
+  <w:abstractNum w:abstractNumId="57" w15:restartNumberingAfterBreak="0">
     <w:nsid w:val="6FD86E5F"/>
     <w:multiLevelType w:val="hybridMultilevel"/>
     <w:tmpl w:val="5E06A4D2"/>
@@ -11726,7 +13268,120 @@
       </w:rPr>
     </w:lvl>
   </w:abstractNum>
-  <w:abstractNum w:abstractNumId="54" w15:restartNumberingAfterBreak="0">
+  <w:abstractNum w:abstractNumId="58" w15:restartNumberingAfterBreak="0">
+    <w:nsid w:val="73334695"/>
+    <w:multiLevelType w:val="hybridMultilevel"/>
+    <w:tmpl w:val="FCCEFAB6"/>
+    <w:lvl w:ilvl="0" w:tplc="04090001">
+      <w:start w:val="1"/>
+      <w:numFmt w:val="bullet"/>
+      <w:lvlText w:val=""/>
+      <w:lvlJc w:val="left"/>
+      <w:pPr>
+        <w:ind w:left="720" w:hanging="360"/>
+      </w:pPr>
+      <w:rPr>
+        <w:rFonts w:ascii="Symbol" w:hAnsi="Symbol" w:hint="default"/>
+      </w:rPr>
+    </w:lvl>
+    <w:lvl w:ilvl="1" w:tplc="04090003" w:tentative="1">
+      <w:start w:val="1"/>
+      <w:numFmt w:val="bullet"/>
+      <w:lvlText w:val="o"/>
+      <w:lvlJc w:val="left"/>
+      <w:pPr>
+        <w:ind w:left="1440" w:hanging="360"/>
+      </w:pPr>
+      <w:rPr>
+        <w:rFonts w:ascii="Courier New" w:hAnsi="Courier New" w:cs="Courier New" w:hint="default"/>
+      </w:rPr>
+    </w:lvl>
+    <w:lvl w:ilvl="2" w:tplc="04090005" w:tentative="1">
+      <w:start w:val="1"/>
+      <w:numFmt w:val="bullet"/>
+      <w:lvlText w:val=""/>
+      <w:lvlJc w:val="left"/>
+      <w:pPr>
+        <w:ind w:left="2160" w:hanging="360"/>
+      </w:pPr>
+      <w:rPr>
+        <w:rFonts w:ascii="Wingdings" w:hAnsi="Wingdings" w:hint="default"/>
+      </w:rPr>
+    </w:lvl>
+    <w:lvl w:ilvl="3" w:tplc="04090001" w:tentative="1">
+      <w:start w:val="1"/>
+      <w:numFmt w:val="bullet"/>
+      <w:lvlText w:val=""/>
+      <w:lvlJc w:val="left"/>
+      <w:pPr>
+        <w:ind w:left="2880" w:hanging="360"/>
+      </w:pPr>
+      <w:rPr>
+        <w:rFonts w:ascii="Symbol" w:hAnsi="Symbol" w:hint="default"/>
+      </w:rPr>
+    </w:lvl>
+    <w:lvl w:ilvl="4" w:tplc="04090003" w:tentative="1">
+      <w:start w:val="1"/>
+      <w:numFmt w:val="bullet"/>
+      <w:lvlText w:val="o"/>
+      <w:lvlJc w:val="left"/>
+      <w:pPr>
+        <w:ind w:left="3600" w:hanging="360"/>
+      </w:pPr>
+      <w:rPr>
+        <w:rFonts w:ascii="Courier New" w:hAnsi="Courier New" w:cs="Courier New" w:hint="default"/>
+      </w:rPr>
+    </w:lvl>
+    <w:lvl w:ilvl="5" w:tplc="04090005" w:tentative="1">
+      <w:start w:val="1"/>
+      <w:numFmt w:val="bullet"/>
+      <w:lvlText w:val=""/>
+      <w:lvlJc w:val="left"/>
+      <w:pPr>
+        <w:ind w:left="4320" w:hanging="360"/>
+      </w:pPr>
+      <w:rPr>
+        <w:rFonts w:ascii="Wingdings" w:hAnsi="Wingdings" w:hint="default"/>
+      </w:rPr>
+    </w:lvl>
+    <w:lvl w:ilvl="6" w:tplc="04090001" w:tentative="1">
+      <w:start w:val="1"/>
+      <w:numFmt w:val="bullet"/>
+      <w:lvlText w:val=""/>
+      <w:lvlJc w:val="left"/>
+      <w:pPr>
+        <w:ind w:left="5040" w:hanging="360"/>
+      </w:pPr>
+      <w:rPr>
+        <w:rFonts w:ascii="Symbol" w:hAnsi="Symbol" w:hint="default"/>
+      </w:rPr>
+    </w:lvl>
+    <w:lvl w:ilvl="7" w:tplc="04090003" w:tentative="1">
+      <w:start w:val="1"/>
+      <w:numFmt w:val="bullet"/>
+      <w:lvlText w:val="o"/>
+      <w:lvlJc w:val="left"/>
+      <w:pPr>
+        <w:ind w:left="5760" w:hanging="360"/>
+      </w:pPr>
+      <w:rPr>
+        <w:rFonts w:ascii="Courier New" w:hAnsi="Courier New" w:cs="Courier New" w:hint="default"/>
+      </w:rPr>
+    </w:lvl>
+    <w:lvl w:ilvl="8" w:tplc="04090005" w:tentative="1">
+      <w:start w:val="1"/>
+      <w:numFmt w:val="bullet"/>
+      <w:lvlText w:val=""/>
+      <w:lvlJc w:val="left"/>
+      <w:pPr>
+        <w:ind w:left="6480" w:hanging="360"/>
+      </w:pPr>
+      <w:rPr>
+        <w:rFonts w:ascii="Wingdings" w:hAnsi="Wingdings" w:hint="default"/>
+      </w:rPr>
+    </w:lvl>
+  </w:abstractNum>
+  <w:abstractNum w:abstractNumId="59" w15:restartNumberingAfterBreak="0">
     <w:nsid w:val="740B2988"/>
     <w:multiLevelType w:val="hybridMultilevel"/>
     <w:tmpl w:val="1988FA58"/>
@@ -11839,7 +13494,7 @@
       </w:rPr>
     </w:lvl>
   </w:abstractNum>
-  <w:abstractNum w:abstractNumId="55" w15:restartNumberingAfterBreak="0">
+  <w:abstractNum w:abstractNumId="60" w15:restartNumberingAfterBreak="0">
     <w:nsid w:val="746A508E"/>
     <w:multiLevelType w:val="hybridMultilevel"/>
     <w:tmpl w:val="B8181EFC"/>
@@ -11952,7 +13607,7 @@
       </w:rPr>
     </w:lvl>
   </w:abstractNum>
-  <w:abstractNum w:abstractNumId="56" w15:restartNumberingAfterBreak="0">
+  <w:abstractNum w:abstractNumId="61" w15:restartNumberingAfterBreak="0">
     <w:nsid w:val="76B42247"/>
     <w:multiLevelType w:val="hybridMultilevel"/>
     <w:tmpl w:val="7A207F78"/>
@@ -12065,7 +13720,7 @@
       </w:rPr>
     </w:lvl>
   </w:abstractNum>
-  <w:abstractNum w:abstractNumId="57" w15:restartNumberingAfterBreak="0">
+  <w:abstractNum w:abstractNumId="62" w15:restartNumberingAfterBreak="0">
     <w:nsid w:val="770B3C7A"/>
     <w:multiLevelType w:val="hybridMultilevel"/>
     <w:tmpl w:val="9474D05E"/>
@@ -12178,7 +13833,7 @@
       </w:rPr>
     </w:lvl>
   </w:abstractNum>
-  <w:abstractNum w:abstractNumId="58" w15:restartNumberingAfterBreak="0">
+  <w:abstractNum w:abstractNumId="63" w15:restartNumberingAfterBreak="0">
     <w:nsid w:val="7C6215BA"/>
     <w:multiLevelType w:val="hybridMultilevel"/>
     <w:tmpl w:val="45A098EC"/>
@@ -12292,109 +13947,109 @@
     </w:lvl>
   </w:abstractNum>
   <w:num w:numId="1">
-    <w:abstractNumId w:val="9"/>
+    <w:abstractNumId w:val="10"/>
   </w:num>
   <w:num w:numId="2">
-    <w:abstractNumId w:val="12"/>
+    <w:abstractNumId w:val="13"/>
   </w:num>
   <w:num w:numId="3">
-    <w:abstractNumId w:val="38"/>
+    <w:abstractNumId w:val="42"/>
   </w:num>
   <w:num w:numId="4">
-    <w:abstractNumId w:val="45"/>
+    <w:abstractNumId w:val="49"/>
   </w:num>
   <w:num w:numId="5">
     <w:abstractNumId w:val="0"/>
   </w:num>
   <w:num w:numId="6">
-    <w:abstractNumId w:val="57"/>
+    <w:abstractNumId w:val="62"/>
   </w:num>
   <w:num w:numId="7">
-    <w:abstractNumId w:val="47"/>
+    <w:abstractNumId w:val="51"/>
   </w:num>
   <w:num w:numId="8">
-    <w:abstractNumId w:val="16"/>
+    <w:abstractNumId w:val="17"/>
   </w:num>
   <w:num w:numId="9">
-    <w:abstractNumId w:val="28"/>
+    <w:abstractNumId w:val="30"/>
   </w:num>
   <w:num w:numId="10">
     <w:abstractNumId w:val="4"/>
   </w:num>
   <w:num w:numId="11">
+    <w:abstractNumId w:val="12"/>
+  </w:num>
+  <w:num w:numId="12">
+    <w:abstractNumId w:val="45"/>
+  </w:num>
+  <w:num w:numId="13">
+    <w:abstractNumId w:val="37"/>
+  </w:num>
+  <w:num w:numId="14">
+    <w:abstractNumId w:val="40"/>
+  </w:num>
+  <w:num w:numId="15">
     <w:abstractNumId w:val="11"/>
   </w:num>
-  <w:num w:numId="12">
-    <w:abstractNumId w:val="41"/>
-  </w:num>
-  <w:num w:numId="13">
-    <w:abstractNumId w:val="33"/>
-  </w:num>
-  <w:num w:numId="14">
-    <w:abstractNumId w:val="36"/>
-  </w:num>
-  <w:num w:numId="15">
-    <w:abstractNumId w:val="10"/>
-  </w:num>
   <w:num w:numId="16">
-    <w:abstractNumId w:val="48"/>
+    <w:abstractNumId w:val="52"/>
   </w:num>
   <w:num w:numId="17">
+    <w:abstractNumId w:val="28"/>
+  </w:num>
+  <w:num w:numId="18">
     <w:abstractNumId w:val="26"/>
   </w:num>
-  <w:num w:numId="18">
-    <w:abstractNumId w:val="24"/>
-  </w:num>
   <w:num w:numId="19">
-    <w:abstractNumId w:val="39"/>
+    <w:abstractNumId w:val="43"/>
   </w:num>
   <w:num w:numId="20">
-    <w:abstractNumId w:val="42"/>
+    <w:abstractNumId w:val="46"/>
   </w:num>
   <w:num w:numId="21">
     <w:abstractNumId w:val="8"/>
   </w:num>
   <w:num w:numId="22">
-    <w:abstractNumId w:val="22"/>
+    <w:abstractNumId w:val="24"/>
   </w:num>
   <w:num w:numId="23">
-    <w:abstractNumId w:val="25"/>
+    <w:abstractNumId w:val="27"/>
   </w:num>
   <w:num w:numId="24">
+    <w:abstractNumId w:val="32"/>
+  </w:num>
+  <w:num w:numId="25">
+    <w:abstractNumId w:val="14"/>
+  </w:num>
+  <w:num w:numId="26">
+    <w:abstractNumId w:val="56"/>
+  </w:num>
+  <w:num w:numId="27">
+    <w:abstractNumId w:val="53"/>
+  </w:num>
+  <w:num w:numId="28">
+    <w:abstractNumId w:val="36"/>
+  </w:num>
+  <w:num w:numId="29">
+    <w:abstractNumId w:val="20"/>
+  </w:num>
+  <w:num w:numId="30">
+    <w:abstractNumId w:val="15"/>
+  </w:num>
+  <w:num w:numId="31">
+    <w:abstractNumId w:val="23"/>
+  </w:num>
+  <w:num w:numId="32">
     <w:abstractNumId w:val="29"/>
   </w:num>
-  <w:num w:numId="25">
-    <w:abstractNumId w:val="13"/>
-  </w:num>
-  <w:num w:numId="26">
-    <w:abstractNumId w:val="52"/>
-  </w:num>
-  <w:num w:numId="27">
-    <w:abstractNumId w:val="49"/>
-  </w:num>
-  <w:num w:numId="28">
-    <w:abstractNumId w:val="32"/>
-  </w:num>
-  <w:num w:numId="29">
-    <w:abstractNumId w:val="19"/>
-  </w:num>
-  <w:num w:numId="30">
-    <w:abstractNumId w:val="14"/>
-  </w:num>
-  <w:num w:numId="31">
-    <w:abstractNumId w:val="21"/>
-  </w:num>
-  <w:num w:numId="32">
-    <w:abstractNumId w:val="27"/>
-  </w:num>
   <w:num w:numId="33">
-    <w:abstractNumId w:val="58"/>
+    <w:abstractNumId w:val="63"/>
   </w:num>
   <w:num w:numId="34">
-    <w:abstractNumId w:val="55"/>
+    <w:abstractNumId w:val="60"/>
   </w:num>
   <w:num w:numId="35">
-    <w:abstractNumId w:val="31"/>
+    <w:abstractNumId w:val="35"/>
   </w:num>
   <w:num w:numId="36">
     <w:abstractNumId w:val="5"/>
@@ -12403,70 +14058,85 @@
     <w:abstractNumId w:val="1"/>
   </w:num>
   <w:num w:numId="38">
-    <w:abstractNumId w:val="43"/>
+    <w:abstractNumId w:val="47"/>
   </w:num>
   <w:num w:numId="39">
-    <w:abstractNumId w:val="34"/>
+    <w:abstractNumId w:val="38"/>
   </w:num>
   <w:num w:numId="40">
     <w:abstractNumId w:val="7"/>
   </w:num>
   <w:num w:numId="41">
+    <w:abstractNumId w:val="19"/>
+  </w:num>
+  <w:num w:numId="42">
+    <w:abstractNumId w:val="39"/>
+  </w:num>
+  <w:num w:numId="43">
+    <w:abstractNumId w:val="44"/>
+  </w:num>
+  <w:num w:numId="44">
+    <w:abstractNumId w:val="16"/>
+  </w:num>
+  <w:num w:numId="45">
+    <w:abstractNumId w:val="50"/>
+  </w:num>
+  <w:num w:numId="46">
     <w:abstractNumId w:val="18"/>
   </w:num>
-  <w:num w:numId="42">
-    <w:abstractNumId w:val="35"/>
-  </w:num>
-  <w:num w:numId="43">
-    <w:abstractNumId w:val="40"/>
-  </w:num>
-  <w:num w:numId="44">
-    <w:abstractNumId w:val="15"/>
-  </w:num>
-  <w:num w:numId="45">
-    <w:abstractNumId w:val="46"/>
-  </w:num>
-  <w:num w:numId="46">
-    <w:abstractNumId w:val="17"/>
-  </w:num>
   <w:num w:numId="47">
-    <w:abstractNumId w:val="44"/>
+    <w:abstractNumId w:val="48"/>
   </w:num>
   <w:num w:numId="48">
-    <w:abstractNumId w:val="53"/>
+    <w:abstractNumId w:val="57"/>
   </w:num>
   <w:num w:numId="49">
     <w:abstractNumId w:val="6"/>
   </w:num>
   <w:num w:numId="50">
-    <w:abstractNumId w:val="56"/>
+    <w:abstractNumId w:val="61"/>
   </w:num>
   <w:num w:numId="51">
+    <w:abstractNumId w:val="59"/>
+  </w:num>
+  <w:num w:numId="52">
+    <w:abstractNumId w:val="55"/>
+  </w:num>
+  <w:num w:numId="53">
     <w:abstractNumId w:val="54"/>
   </w:num>
-  <w:num w:numId="52">
-    <w:abstractNumId w:val="51"/>
-  </w:num>
-  <w:num w:numId="53">
-    <w:abstractNumId w:val="50"/>
-  </w:num>
   <w:num w:numId="54">
-    <w:abstractNumId w:val="20"/>
+    <w:abstractNumId w:val="21"/>
   </w:num>
   <w:num w:numId="55">
-    <w:abstractNumId w:val="37"/>
+    <w:abstractNumId w:val="41"/>
   </w:num>
   <w:num w:numId="56">
     <w:abstractNumId w:val="3"/>
   </w:num>
   <w:num w:numId="57">
-    <w:abstractNumId w:val="30"/>
+    <w:abstractNumId w:val="33"/>
   </w:num>
   <w:num w:numId="58">
     <w:abstractNumId w:val="2"/>
   </w:num>
   <w:num w:numId="59">
-    <w:abstractNumId w:val="23"/>
+    <w:abstractNumId w:val="25"/>
+  </w:num>
+  <w:num w:numId="60">
+    <w:abstractNumId w:val="34"/>
+  </w:num>
+  <w:num w:numId="61">
+    <w:abstractNumId w:val="31"/>
+  </w:num>
+  <w:num w:numId="62">
+    <w:abstractNumId w:val="9"/>
+  </w:num>
+  <w:num w:numId="63">
+    <w:abstractNumId w:val="22"/>
+  </w:num>
+  <w:num w:numId="64">
+    <w:abstractNumId w:val="58"/>
   </w:num>
   <w:numIdMacAtCleanup w:val="59"/>
 </w:numbering>

</xml_diff>